<commit_message>
Adds some recent edits. Nothing major; I'm mostly just playing with git in the command line.
</commit_message>
<xml_diff>
--- a/Darwin-Hatherton TH Manuscript.docx
+++ b/Darwin-Hatherton TH Manuscript.docx
@@ -35,6 +35,108 @@
           <w:u w:val="single"/>
         </w:rPr>
       </w:pPr>
+      <w:ins w:id="0" w:author="Trevor Hillebrand" w:date="2018-04-06T10:09:00Z">
+        <w:r>
+          <w:rPr>
+            <w:rFonts w:ascii="Arial" w:eastAsia="Arial" w:hAnsi="Arial" w:cs="Arial"/>
+            <w:sz w:val="24"/>
+            <w:szCs w:val="24"/>
+            <w:u w:val="single"/>
+          </w:rPr>
+          <w:t xml:space="preserve">Trevor R. Hillebrand, John O. Stone, Courtney King, </w:t>
+        </w:r>
+      </w:ins>
+      <w:ins w:id="1" w:author="Trevor Hillebrand" w:date="2018-04-06T10:10:00Z">
+        <w:r>
+          <w:rPr>
+            <w:rFonts w:ascii="Arial" w:eastAsia="Arial" w:hAnsi="Arial" w:cs="Arial"/>
+            <w:sz w:val="24"/>
+            <w:szCs w:val="24"/>
+            <w:u w:val="single"/>
+          </w:rPr>
+          <w:t xml:space="preserve">Michelle </w:t>
+        </w:r>
+        <w:proofErr w:type="spellStart"/>
+        <w:r>
+          <w:rPr>
+            <w:rFonts w:ascii="Arial" w:eastAsia="Arial" w:hAnsi="Arial" w:cs="Arial"/>
+            <w:sz w:val="24"/>
+            <w:szCs w:val="24"/>
+            <w:u w:val="single"/>
+          </w:rPr>
+          <w:t>Koutnik</w:t>
+        </w:r>
+        <w:proofErr w:type="spellEnd"/>
+        <w:r>
+          <w:rPr>
+            <w:rFonts w:ascii="Arial" w:eastAsia="Arial" w:hAnsi="Arial" w:cs="Arial"/>
+            <w:sz w:val="24"/>
+            <w:szCs w:val="24"/>
+            <w:u w:val="single"/>
+          </w:rPr>
+          <w:t xml:space="preserve">, Howard Conway, </w:t>
+        </w:r>
+      </w:ins>
+      <w:ins w:id="2" w:author="Trevor Hillebrand" w:date="2018-04-06T10:09:00Z">
+        <w:r>
+          <w:rPr>
+            <w:rFonts w:ascii="Arial" w:eastAsia="Arial" w:hAnsi="Arial" w:cs="Arial"/>
+            <w:sz w:val="24"/>
+            <w:szCs w:val="24"/>
+            <w:u w:val="single"/>
+          </w:rPr>
+          <w:t xml:space="preserve">Brenda Hall, Brent </w:t>
+        </w:r>
+        <w:proofErr w:type="spellStart"/>
+        <w:r>
+          <w:rPr>
+            <w:rFonts w:ascii="Arial" w:eastAsia="Arial" w:hAnsi="Arial" w:cs="Arial"/>
+            <w:sz w:val="24"/>
+            <w:szCs w:val="24"/>
+            <w:u w:val="single"/>
+          </w:rPr>
+          <w:t>Goehring</w:t>
+        </w:r>
+        <w:proofErr w:type="spellEnd"/>
+        <w:r>
+          <w:rPr>
+            <w:rFonts w:ascii="Arial" w:eastAsia="Arial" w:hAnsi="Arial" w:cs="Arial"/>
+            <w:sz w:val="24"/>
+            <w:szCs w:val="24"/>
+            <w:u w:val="single"/>
+          </w:rPr>
+          <w:t xml:space="preserve">, </w:t>
+        </w:r>
+        <w:proofErr w:type="spellStart"/>
+        <w:r>
+          <w:rPr>
+            <w:rFonts w:ascii="Arial" w:eastAsia="Arial" w:hAnsi="Arial" w:cs="Arial"/>
+            <w:sz w:val="24"/>
+            <w:szCs w:val="24"/>
+            <w:u w:val="single"/>
+          </w:rPr>
+          <w:t>Keir</w:t>
+        </w:r>
+        <w:proofErr w:type="spellEnd"/>
+        <w:r>
+          <w:rPr>
+            <w:rFonts w:ascii="Arial" w:eastAsia="Arial" w:hAnsi="Arial" w:cs="Arial"/>
+            <w:sz w:val="24"/>
+            <w:szCs w:val="24"/>
+            <w:u w:val="single"/>
+          </w:rPr>
+          <w:t xml:space="preserve"> Nichols, </w:t>
+        </w:r>
+        <w:r>
+          <w:rPr>
+            <w:rFonts w:ascii="Arial" w:eastAsia="Arial" w:hAnsi="Arial" w:cs="Arial"/>
+            <w:sz w:val="24"/>
+            <w:szCs w:val="24"/>
+            <w:u w:val="single"/>
+          </w:rPr>
+          <w:t>David Pollard</w:t>
+        </w:r>
+      </w:ins>
     </w:p>
     <w:p>
       <w:pPr>
@@ -83,7 +185,7 @@
         </w:rPr>
         <w:t>2</w:t>
       </w:r>
-      <w:ins w:id="0" w:author="Trevor Hillebrand" w:date="2018-04-04T15:53:00Z">
+      <w:ins w:id="3" w:author="Trevor Hillebrand" w:date="2018-04-04T15:53:00Z">
         <w:r>
           <w:rPr>
             <w:rFonts w:ascii="Arial" w:eastAsia="Arial" w:hAnsi="Arial" w:cs="Arial"/>
@@ -119,7 +221,7 @@
         </w:rPr>
         <w:t xml:space="preserve"> and fed a grounded ice sheet in the Ross Embayment. </w:t>
       </w:r>
-      <w:ins w:id="1" w:author="Trevor Hillebrand" w:date="2017-11-30T09:57:00Z">
+      <w:ins w:id="4" w:author="Trevor Hillebrand" w:date="2017-11-30T09:57:00Z">
         <w:r>
           <w:rPr>
             <w:rFonts w:ascii="Arial" w:eastAsia="Arial" w:hAnsi="Arial" w:cs="Arial"/>
@@ -153,7 +255,7 @@
         </w:rPr>
         <w:t xml:space="preserve">line of the Ross Sea Ice Sheet retreated to the south. </w:t>
       </w:r>
-      <w:ins w:id="2" w:author="Michelle Koutnik" w:date="2017-12-13T13:04:00Z">
+      <w:ins w:id="5" w:author="Michelle Koutnik" w:date="2017-12-13T13:04:00Z">
         <w:r>
           <w:rPr>
             <w:rFonts w:ascii="Arial" w:eastAsia="Arial" w:hAnsi="Arial" w:cs="Arial"/>
@@ -203,7 +305,7 @@
         </w:rPr>
         <w:t xml:space="preserve">. </w:t>
       </w:r>
-      <w:ins w:id="3" w:author="Trevor Hillebrand" w:date="2018-04-04T15:51:00Z">
+      <w:ins w:id="6" w:author="Trevor Hillebrand" w:date="2018-04-04T15:51:00Z">
         <w:r>
           <w:rPr>
             <w:rFonts w:ascii="Arial" w:eastAsia="Arial" w:hAnsi="Arial" w:cs="Arial"/>
@@ -221,7 +323,7 @@
         </w:rPr>
         <w:t xml:space="preserve"> </w:t>
       </w:r>
-      <w:ins w:id="4" w:author="Trevor Hillebrand" w:date="2018-04-04T15:52:00Z">
+      <w:ins w:id="7" w:author="Trevor Hillebrand" w:date="2018-04-04T15:52:00Z">
         <w:r>
           <w:rPr>
             <w:rFonts w:ascii="Arial" w:eastAsia="Arial" w:hAnsi="Arial" w:cs="Arial"/>
@@ -239,7 +341,7 @@
         </w:rPr>
         <w:t xml:space="preserve">, </w:t>
       </w:r>
-      <w:ins w:id="5" w:author="Trevor Hillebrand" w:date="2018-04-04T15:52:00Z">
+      <w:ins w:id="8" w:author="Trevor Hillebrand" w:date="2018-04-04T15:52:00Z">
         <w:r>
           <w:rPr>
             <w:rFonts w:ascii="Arial" w:eastAsia="Arial" w:hAnsi="Arial" w:cs="Arial"/>
@@ -270,7 +372,7 @@
           <w:szCs w:val="24"/>
         </w:rPr>
       </w:pPr>
-      <w:ins w:id="6" w:author="Michelle Koutnik" w:date="2017-12-13T13:06:00Z">
+      <w:ins w:id="9" w:author="Michelle Koutnik" w:date="2017-12-13T13:06:00Z">
         <w:r>
           <w:rPr>
             <w:rFonts w:ascii="Arial" w:eastAsia="Arial" w:hAnsi="Arial" w:cs="Arial"/>
@@ -346,16 +448,36 @@
         <w:tab/>
         <w:t>A thick ice sheet filled the Ross Embayment of Antarctica during Marine Isotope Stage 2 (MIS-2</w:t>
       </w:r>
-      <w:ins w:id="7" w:author="Michelle Koutnik" w:date="2017-11-18T10:48:00Z">
-        <w:r>
-          <w:rPr>
-            <w:rFonts w:ascii="Arial" w:eastAsia="Arial" w:hAnsi="Arial" w:cs="Arial"/>
-            <w:sz w:val="24"/>
-            <w:szCs w:val="24"/>
-          </w:rPr>
-          <w:t>; XX-XX kyr BP</w:t>
+      <w:ins w:id="10" w:author="Michelle Koutnik" w:date="2017-11-18T10:48:00Z">
+        <w:r>
+          <w:rPr>
+            <w:rFonts w:ascii="Arial" w:eastAsia="Arial" w:hAnsi="Arial" w:cs="Arial"/>
+            <w:sz w:val="24"/>
+            <w:szCs w:val="24"/>
+          </w:rPr>
+          <w:t xml:space="preserve">; </w:t>
         </w:r>
       </w:ins>
+      <w:ins w:id="11" w:author="Trevor Hillebrand" w:date="2018-04-09T10:33:00Z">
+        <w:r>
+          <w:rPr>
+            <w:rFonts w:ascii="Arial" w:eastAsia="Arial" w:hAnsi="Arial" w:cs="Arial"/>
+            <w:sz w:val="24"/>
+            <w:szCs w:val="24"/>
+          </w:rPr>
+          <w:t>29-14</w:t>
+        </w:r>
+      </w:ins>
+      <w:ins w:id="12" w:author="Michelle Koutnik" w:date="2017-11-18T10:48:00Z">
+        <w:r>
+          <w:rPr>
+            <w:rFonts w:ascii="Arial" w:eastAsia="Arial" w:hAnsi="Arial" w:cs="Arial"/>
+            <w:sz w:val="24"/>
+            <w:szCs w:val="24"/>
+          </w:rPr>
+          <w:t xml:space="preserve"> kyr BP</w:t>
+        </w:r>
+      </w:ins>
       <w:r>
         <w:rPr>
           <w:rFonts w:ascii="Arial" w:eastAsia="Arial" w:hAnsi="Arial" w:cs="Arial"/>
@@ -464,7 +586,7 @@
         </w:rPr>
         <w:t>:</w:t>
       </w:r>
-      <w:ins w:id="8" w:author="Michelle Koutnik" w:date="2017-11-18T10:48:00Z">
+      <w:ins w:id="13" w:author="Michelle Koutnik" w:date="2017-11-18T10:48:00Z">
         <w:r>
           <w:rPr>
             <w:rFonts w:ascii="Arial" w:eastAsia="Arial" w:hAnsi="Arial" w:cs="Arial"/>
@@ -530,7 +652,16 @@
           <w:sz w:val="24"/>
           <w:szCs w:val="24"/>
         </w:rPr>
-        <w:t xml:space="preserve"> beaches in Northern Victoria Land require the presence of open water by 8 cal. kyr BP. (ii) Radiocarbon ages of freeze-dried algae found in former ice-marginal ponds alongside Hatherton Glacier, a tributary of Darwin Glacier, suggest that the glacier system reached its present configuration before 6.8 kyr BP (Bockheim et al., 1989).  (iii) An ice flow model of Roosevelt Island best fits the observed Raymond bump (Raymond, 1983) in radar layers if divide flow initiated ~3.2 kyr BP. </w:t>
+        <w:t xml:space="preserve"> beaches in Northern Victoria Land require the presence of open water by 8 cal. kyr BP. (ii) Radiocarbon ages of freeze-dried algae found in former ice-marginal ponds alongside Hatherton Glacier, a tributary of Darwin Glacier, suggest that the glacier system reached its present configuration before 6.8 kyr BP (Bockheim et al., 1989).  (iii) An ice flow model of Roosevelt Island best fits the </w:t>
+      </w:r>
+      <w:r>
+        <w:rPr>
+          <w:rFonts w:ascii="Arial" w:eastAsia="Arial" w:hAnsi="Arial" w:cs="Arial"/>
+          <w:sz w:val="24"/>
+          <w:szCs w:val="24"/>
+        </w:rPr>
+        <w:lastRenderedPageBreak/>
+        <w:t xml:space="preserve">observed Raymond bump (Raymond, 1983) in radar layers if divide flow initiated ~3.2 kyr BP. </w:t>
       </w:r>
     </w:p>
     <w:p>
@@ -550,7 +681,6 @@
           <w:sz w:val="24"/>
           <w:szCs w:val="24"/>
         </w:rPr>
-        <w:lastRenderedPageBreak/>
         <w:tab/>
         <w:t xml:space="preserve">This chronology has been repeatedly modified with multiple new lines of evidence. Martín et al. (2006) used a </w:t>
       </w:r>
@@ -676,7 +806,7 @@
         </w:rPr>
         <w:t xml:space="preserve">). This suggests that </w:t>
       </w:r>
-      <w:ins w:id="9" w:author="Michelle Koutnik" w:date="2017-11-18T10:49:00Z">
+      <w:ins w:id="14" w:author="Michelle Koutnik" w:date="2017-11-18T10:49:00Z">
         <w:r>
           <w:rPr>
             <w:rFonts w:ascii="Arial" w:eastAsia="Arial" w:hAnsi="Arial" w:cs="Arial"/>
@@ -765,7 +895,7 @@
         </w:rPr>
         <w:t xml:space="preserve"> </w:t>
       </w:r>
-      <w:ins w:id="10" w:author="Michelle Koutnik" w:date="2017-11-18T10:50:00Z">
+      <w:ins w:id="15" w:author="Michelle Koutnik" w:date="2017-11-18T10:50:00Z">
         <w:r>
           <w:rPr>
             <w:rFonts w:ascii="Arial" w:eastAsia="Arial" w:hAnsi="Arial" w:cs="Arial"/>
@@ -783,7 +913,7 @@
         </w:rPr>
         <w:t>Bockheim et al.</w:t>
       </w:r>
-      <w:ins w:id="11" w:author="Michelle Koutnik" w:date="2017-11-18T10:51:00Z">
+      <w:ins w:id="16" w:author="Michelle Koutnik" w:date="2017-11-18T10:51:00Z">
         <w:r>
           <w:rPr>
             <w:rFonts w:ascii="Arial" w:eastAsia="Arial" w:hAnsi="Arial" w:cs="Arial"/>
@@ -801,7 +931,7 @@
         </w:rPr>
         <w:t>1989</w:t>
       </w:r>
-      <w:ins w:id="12" w:author="Michelle Koutnik" w:date="2017-11-18T10:51:00Z">
+      <w:ins w:id="17" w:author="Michelle Koutnik" w:date="2017-11-18T10:51:00Z">
         <w:r>
           <w:rPr>
             <w:rFonts w:ascii="Arial" w:eastAsia="Arial" w:hAnsi="Arial" w:cs="Arial"/>
@@ -827,7 +957,7 @@
         </w:rPr>
         <w:t xml:space="preserve"> the date of deglaciation in Northern Victoria Land </w:t>
       </w:r>
-      <w:ins w:id="13" w:author="Michelle Koutnik" w:date="2017-11-18T10:51:00Z">
+      <w:ins w:id="18" w:author="Michelle Koutnik" w:date="2017-11-18T10:51:00Z">
         <w:r>
           <w:rPr>
             <w:rFonts w:ascii="Arial" w:eastAsia="Arial" w:hAnsi="Arial" w:cs="Arial"/>
@@ -845,7 +975,7 @@
         </w:rPr>
         <w:t xml:space="preserve">7.8 kyr BP. However, Anderson et al. </w:t>
       </w:r>
-      <w:ins w:id="14" w:author="Michelle Koutnik" w:date="2017-11-18T10:51:00Z">
+      <w:ins w:id="19" w:author="Michelle Koutnik" w:date="2017-11-18T10:51:00Z">
         <w:r>
           <w:rPr>
             <w:rFonts w:ascii="Arial" w:eastAsia="Arial" w:hAnsi="Arial" w:cs="Arial"/>
@@ -863,7 +993,7 @@
         </w:rPr>
         <w:t>did not have knowledge of the bed topography or basal conditions at Hatherton or Darwin Glaciers; analysis</w:t>
       </w:r>
-      <w:ins w:id="15" w:author="Michelle Koutnik" w:date="2017-11-18T10:51:00Z">
+      <w:ins w:id="20" w:author="Michelle Koutnik" w:date="2017-11-18T10:51:00Z">
         <w:r>
           <w:rPr>
             <w:rFonts w:ascii="Arial" w:eastAsia="Arial" w:hAnsi="Arial" w:cs="Arial"/>
@@ -953,7 +1083,7 @@
         </w:rPr>
         <w:t>)</w:t>
       </w:r>
-      <w:ins w:id="16" w:author="Michelle Koutnik" w:date="2017-11-18T10:51:00Z">
+      <w:ins w:id="21" w:author="Michelle Koutnik" w:date="2017-11-18T10:51:00Z">
         <w:r>
           <w:rPr>
             <w:rFonts w:ascii="Arial" w:eastAsia="Arial" w:hAnsi="Arial" w:cs="Arial"/>
@@ -971,7 +1101,7 @@
           <w:t xml:space="preserve"> model</w:t>
         </w:r>
       </w:ins>
-      <w:ins w:id="17" w:author="Michelle Koutnik" w:date="2017-11-18T11:12:00Z">
+      <w:ins w:id="22" w:author="Michelle Koutnik" w:date="2017-11-18T11:12:00Z">
         <w:r>
           <w:rPr>
             <w:rFonts w:ascii="Arial" w:eastAsia="Arial" w:hAnsi="Arial" w:cs="Arial"/>
@@ -981,7 +1111,7 @@
           <w:t xml:space="preserve"> of</w:t>
         </w:r>
       </w:ins>
-      <w:ins w:id="18" w:author="Michelle Koutnik" w:date="2017-11-18T10:51:00Z">
+      <w:ins w:id="23" w:author="Michelle Koutnik" w:date="2017-11-18T10:51:00Z">
         <w:r>
           <w:rPr>
             <w:rFonts w:ascii="Arial" w:eastAsia="Arial" w:hAnsi="Arial" w:cs="Arial"/>
@@ -1020,7 +1150,7 @@
         </w:rPr>
         <w:t xml:space="preserve"> In this paper, we revisit the chronology of the Darwin and Hatherton glaciers since the penultimate glaciation with</w:t>
       </w:r>
-      <w:ins w:id="19" w:author="Michelle Koutnik" w:date="2017-11-18T10:52:00Z">
+      <w:ins w:id="24" w:author="Michelle Koutnik" w:date="2017-11-18T10:52:00Z">
         <w:r>
           <w:rPr>
             <w:rFonts w:ascii="Arial" w:eastAsia="Arial" w:hAnsi="Arial" w:cs="Arial"/>
@@ -1029,7 +1159,7 @@
           </w:rPr>
           <w:t xml:space="preserve"> </w:t>
         </w:r>
-        <w:commentRangeStart w:id="20"/>
+        <w:commentRangeStart w:id="25"/>
         <w:r>
           <w:rPr>
             <w:rFonts w:ascii="Arial" w:eastAsia="Arial" w:hAnsi="Arial" w:cs="Arial"/>
@@ -1039,13 +1169,13 @@
           <w:t>new</w:t>
         </w:r>
       </w:ins>
-      <w:commentRangeEnd w:id="20"/>
-      <w:ins w:id="21" w:author="Michelle Koutnik" w:date="2017-11-18T11:11:00Z">
+      <w:commentRangeEnd w:id="25"/>
+      <w:ins w:id="26" w:author="Michelle Koutnik" w:date="2017-11-18T11:11:00Z">
         <w:r>
           <w:rPr>
             <w:rStyle w:val="CommentReference"/>
           </w:rPr>
-          <w:commentReference w:id="20"/>
+          <w:commentReference w:id="25"/>
         </w:r>
       </w:ins>
       <w:r>
@@ -1064,7 +1194,7 @@
         </w:rPr>
         <w:t xml:space="preserve"> and </w:t>
       </w:r>
-      <w:ins w:id="23" w:author="Michelle Koutnik" w:date="2017-11-18T10:52:00Z">
+      <w:ins w:id="28" w:author="Michelle Koutnik" w:date="2017-11-18T10:52:00Z">
         <w:r>
           <w:rPr>
             <w:rFonts w:ascii="Arial" w:eastAsia="Arial" w:hAnsi="Arial" w:cs="Arial"/>
@@ -1082,7 +1212,7 @@
         </w:rPr>
         <w:t>bedrock</w:t>
       </w:r>
-      <w:ins w:id="24" w:author="Michelle Koutnik" w:date="2017-11-18T10:52:00Z">
+      <w:ins w:id="29" w:author="Michelle Koutnik" w:date="2017-11-18T10:52:00Z">
         <w:r>
           <w:rPr>
             <w:rFonts w:ascii="Arial" w:eastAsia="Arial" w:hAnsi="Arial" w:cs="Arial"/>
@@ -1100,7 +1230,7 @@
         </w:rPr>
         <w:t xml:space="preserve"> radiocarbon ages of freeze-dried algae. Advances in radiocarbon dating since the 1980s and the advent of surface</w:t>
       </w:r>
-      <w:ins w:id="25" w:author="Michelle Koutnik" w:date="2017-11-18T10:52:00Z">
+      <w:ins w:id="30" w:author="Michelle Koutnik" w:date="2017-11-18T10:52:00Z">
         <w:r>
           <w:rPr>
             <w:rFonts w:ascii="Arial" w:eastAsia="Arial" w:hAnsi="Arial" w:cs="Arial"/>
@@ -1118,7 +1248,7 @@
         </w:rPr>
         <w:t xml:space="preserve">exposure dating allow us to examine the history of this glacier system </w:t>
       </w:r>
-      <w:ins w:id="26" w:author="Michelle Koutnik" w:date="2017-11-18T10:52:00Z">
+      <w:ins w:id="31" w:author="Michelle Koutnik" w:date="2017-11-18T10:52:00Z">
         <w:r>
           <w:rPr>
             <w:rFonts w:ascii="Arial" w:eastAsia="Arial" w:hAnsi="Arial" w:cs="Arial"/>
@@ -1136,7 +1266,7 @@
         </w:rPr>
         <w:t xml:space="preserve"> higher spatial resolution and temporal </w:t>
       </w:r>
-      <w:ins w:id="27" w:author="Michelle Koutnik" w:date="2017-11-18T10:52:00Z">
+      <w:ins w:id="32" w:author="Michelle Koutnik" w:date="2017-11-18T10:52:00Z">
         <w:r>
           <w:rPr>
             <w:rFonts w:ascii="Arial" w:eastAsia="Arial" w:hAnsi="Arial" w:cs="Arial"/>
@@ -1154,7 +1284,7 @@
         </w:rPr>
         <w:t xml:space="preserve"> than </w:t>
       </w:r>
-      <w:ins w:id="28" w:author="Michelle Koutnik" w:date="2017-11-18T10:53:00Z">
+      <w:ins w:id="33" w:author="Michelle Koutnik" w:date="2017-11-18T10:53:00Z">
         <w:r>
           <w:rPr>
             <w:rFonts w:ascii="Arial" w:eastAsia="Arial" w:hAnsi="Arial" w:cs="Arial"/>
@@ -1172,7 +1302,7 @@
         </w:rPr>
         <w:t>Bockheim et al.</w:t>
       </w:r>
-      <w:ins w:id="29" w:author="Michelle Koutnik" w:date="2017-11-18T10:53:00Z">
+      <w:ins w:id="34" w:author="Michelle Koutnik" w:date="2017-11-18T10:53:00Z">
         <w:r>
           <w:rPr>
             <w:rFonts w:ascii="Arial" w:eastAsia="Arial" w:hAnsi="Arial" w:cs="Arial"/>
@@ -1190,7 +1320,7 @@
         </w:rPr>
         <w:t xml:space="preserve">1989). The data presented here </w:t>
       </w:r>
-      <w:del w:id="30" w:author="Trevor Hillebrand" w:date="2018-04-04T15:54:00Z">
+      <w:del w:id="35" w:author="Trevor Hillebrand" w:date="2018-04-04T15:54:00Z">
         <w:r>
           <w:rPr>
             <w:rFonts w:ascii="Arial" w:eastAsia="Arial" w:hAnsi="Arial" w:cs="Arial"/>
@@ -1199,7 +1329,7 @@
           </w:rPr>
           <w:delText xml:space="preserve">do not contain </w:delText>
         </w:r>
-        <w:commentRangeStart w:id="31"/>
+        <w:commentRangeStart w:id="36"/>
         <w:r>
           <w:rPr>
             <w:rFonts w:ascii="Arial" w:eastAsia="Arial" w:hAnsi="Arial" w:cs="Arial"/>
@@ -1208,12 +1338,12 @@
           </w:rPr>
           <w:delText xml:space="preserve">enough temporal overlap </w:delText>
         </w:r>
-        <w:commentRangeEnd w:id="31"/>
+        <w:commentRangeEnd w:id="36"/>
         <w:r>
           <w:rPr>
             <w:rStyle w:val="CommentReference"/>
           </w:rPr>
-          <w:commentReference w:id="31"/>
+          <w:commentReference w:id="36"/>
         </w:r>
         <w:r>
           <w:rPr>
@@ -1224,7 +1354,7 @@
           <w:delText>between the Darwin Glacier and Hatherton Glacier chronologies to</w:delText>
         </w:r>
       </w:del>
-      <w:ins w:id="32" w:author="Trevor Hillebrand" w:date="2018-04-04T15:54:00Z">
+      <w:ins w:id="37" w:author="Trevor Hillebrand" w:date="2018-04-04T15:54:00Z">
         <w:r>
           <w:rPr>
             <w:rFonts w:ascii="Arial" w:eastAsia="Arial" w:hAnsi="Arial" w:cs="Arial"/>
@@ -1242,7 +1372,7 @@
         </w:rPr>
         <w:t xml:space="preserve"> </w:t>
       </w:r>
-      <w:del w:id="33" w:author="Trevor Hillebrand" w:date="2018-04-04T15:54:00Z">
+      <w:del w:id="38" w:author="Trevor Hillebrand" w:date="2018-04-04T15:54:00Z">
         <w:r>
           <w:rPr>
             <w:rFonts w:ascii="Arial" w:eastAsia="Arial" w:hAnsi="Arial" w:cs="Arial"/>
@@ -1252,7 +1382,7 @@
           <w:delText xml:space="preserve">discuss </w:delText>
         </w:r>
       </w:del>
-      <w:ins w:id="34" w:author="Trevor Hillebrand" w:date="2018-04-04T15:54:00Z">
+      <w:ins w:id="39" w:author="Trevor Hillebrand" w:date="2018-04-04T15:54:00Z">
         <w:r>
           <w:rPr>
             <w:rFonts w:ascii="Arial" w:eastAsia="Arial" w:hAnsi="Arial" w:cs="Arial"/>
@@ -1276,7 +1406,16 @@
           <w:sz w:val="24"/>
           <w:szCs w:val="24"/>
         </w:rPr>
-        <w:t>the response time of Hatherton Glacier to changes at the mouth of Darwin Glac</w:t>
+        <w:t xml:space="preserve">the response time of Hatherton Glacier to </w:t>
+      </w:r>
+      <w:r>
+        <w:rPr>
+          <w:rFonts w:ascii="Arial" w:eastAsia="Arial" w:hAnsi="Arial" w:cs="Arial"/>
+          <w:sz w:val="24"/>
+          <w:szCs w:val="24"/>
+        </w:rPr>
+        <w:lastRenderedPageBreak/>
+        <w:t>changes at the mouth of Darwin Glac</w:t>
       </w:r>
       <w:r>
         <w:rPr>
@@ -1294,7 +1433,7 @@
         </w:rPr>
         <w:t xml:space="preserve">er. </w:t>
       </w:r>
-      <w:ins w:id="35" w:author="Michelle Koutnik" w:date="2017-11-18T10:53:00Z">
+      <w:ins w:id="40" w:author="Michelle Koutnik" w:date="2017-11-18T10:53:00Z">
         <w:r>
           <w:rPr>
             <w:rFonts w:ascii="Arial" w:eastAsia="Arial" w:hAnsi="Arial" w:cs="Arial"/>
@@ -1327,7 +1466,6 @@
           <w:sz w:val="24"/>
           <w:szCs w:val="24"/>
         </w:rPr>
-        <w:lastRenderedPageBreak/>
         <w:t>flowband</w:t>
       </w:r>
       <w:proofErr w:type="spellEnd"/>
@@ -1339,7 +1477,7 @@
         </w:rPr>
         <w:t xml:space="preserve"> model to determine what can be deduced about </w:t>
       </w:r>
-      <w:ins w:id="36" w:author="Michelle Koutnik" w:date="2017-11-18T10:54:00Z">
+      <w:ins w:id="41" w:author="Michelle Koutnik" w:date="2017-11-18T10:54:00Z">
         <w:r>
           <w:rPr>
             <w:rFonts w:ascii="Arial" w:eastAsia="Arial" w:hAnsi="Arial" w:cs="Arial"/>
@@ -1357,7 +1495,7 @@
         </w:rPr>
         <w:t>LGM</w:t>
       </w:r>
-      <w:ins w:id="37" w:author="Michelle Koutnik" w:date="2017-11-18T10:54:00Z">
+      <w:ins w:id="42" w:author="Michelle Koutnik" w:date="2017-11-18T10:54:00Z">
         <w:r>
           <w:rPr>
             <w:rFonts w:ascii="Arial" w:eastAsia="Arial" w:hAnsi="Arial" w:cs="Arial"/>
@@ -1431,7 +1569,7 @@
         <w:tab/>
         <w:t>Darwin Glacier and its</w:t>
       </w:r>
-      <w:ins w:id="38" w:author="Michelle Koutnik" w:date="2017-11-18T10:55:00Z">
+      <w:ins w:id="43" w:author="Michelle Koutnik" w:date="2017-11-18T10:55:00Z">
         <w:r>
           <w:rPr>
             <w:rFonts w:ascii="Arial" w:eastAsia="Arial" w:hAnsi="Arial" w:cs="Arial"/>
@@ -1465,7 +1603,7 @@
         </w:rPr>
         <w:t xml:space="preserve">that flow through the TAM </w:t>
       </w:r>
-      <w:ins w:id="39" w:author="Michelle Koutnik" w:date="2017-11-18T10:55:00Z">
+      <w:ins w:id="44" w:author="Michelle Koutnik" w:date="2017-11-18T10:55:00Z">
         <w:r>
           <w:rPr>
             <w:rFonts w:ascii="Arial" w:eastAsia="Arial" w:hAnsi="Arial" w:cs="Arial"/>
@@ -1517,7 +1655,7 @@
         </w:rPr>
         <w:t xml:space="preserve"> glaciers, ice</w:t>
       </w:r>
-      <w:ins w:id="40" w:author="Michelle Koutnik" w:date="2017-11-18T10:55:00Z">
+      <w:ins w:id="45" w:author="Michelle Koutnik" w:date="2017-11-18T10:55:00Z">
         <w:r>
           <w:rPr>
             <w:rFonts w:ascii="Arial" w:eastAsia="Arial" w:hAnsi="Arial" w:cs="Arial"/>
@@ -1535,7 +1673,7 @@
         </w:rPr>
         <w:t xml:space="preserve">flow velocities </w:t>
       </w:r>
-      <w:ins w:id="41" w:author="Michelle Koutnik" w:date="2017-11-18T10:55:00Z">
+      <w:ins w:id="46" w:author="Michelle Koutnik" w:date="2017-11-18T10:55:00Z">
         <w:r>
           <w:rPr>
             <w:rFonts w:ascii="Arial" w:eastAsia="Arial" w:hAnsi="Arial" w:cs="Arial"/>
@@ -1694,7 +1832,7 @@
         </w:rPr>
         <w:t xml:space="preserve">, due to both high bedrock topography preventing flow into their canyons and to the proximity of the much </w:t>
       </w:r>
-      <w:ins w:id="42" w:author="Michelle Koutnik" w:date="2017-11-18T10:56:00Z">
+      <w:ins w:id="47" w:author="Michelle Koutnik" w:date="2017-11-18T10:56:00Z">
         <w:r>
           <w:rPr>
             <w:rFonts w:ascii="Arial" w:eastAsia="Arial" w:hAnsi="Arial" w:cs="Arial"/>
@@ -2208,7 +2346,16 @@
           <w:sz w:val="24"/>
           <w:szCs w:val="24"/>
         </w:rPr>
-        <w:t xml:space="preserve"> gridded data products that provide estimates of the surface mass balance over the Darwin-Hatherton glacier system</w:t>
+        <w:t xml:space="preserve"> gridded data products that provide estimates of the surface mass </w:t>
+      </w:r>
+      <w:r>
+        <w:rPr>
+          <w:rFonts w:ascii="Arial" w:eastAsia="Arial" w:hAnsi="Arial" w:cs="Arial"/>
+          <w:sz w:val="24"/>
+          <w:szCs w:val="24"/>
+        </w:rPr>
+        <w:lastRenderedPageBreak/>
+        <w:t>balance over the Darwin-Hatherton glacier system</w:t>
       </w:r>
       <w:r>
         <w:rPr>
@@ -2225,7 +2372,6 @@
           <w:sz w:val="24"/>
           <w:szCs w:val="24"/>
         </w:rPr>
-        <w:lastRenderedPageBreak/>
         <w:t>Arthern</w:t>
       </w:r>
       <w:proofErr w:type="spellEnd"/>
@@ -2572,7 +2718,25 @@
           <w:sz w:val="24"/>
           <w:szCs w:val="24"/>
         </w:rPr>
-        <w:t xml:space="preserve"> the first measurements of ice thickness </w:t>
+        <w:t xml:space="preserve"> the first measurements of ice thickness</w:t>
+      </w:r>
+      <w:ins w:id="48" w:author="Trevor Hillebrand" w:date="2018-04-09T14:01:00Z">
+        <w:r>
+          <w:rPr>
+            <w:rFonts w:ascii="Arial" w:eastAsia="Arial" w:hAnsi="Arial" w:cs="Arial"/>
+            <w:sz w:val="24"/>
+            <w:szCs w:val="24"/>
+          </w:rPr>
+          <w:t xml:space="preserve"> for Darwin and Hatherton glaciers</w:t>
+        </w:r>
+      </w:ins>
+      <w:r>
+        <w:rPr>
+          <w:rFonts w:ascii="Arial" w:eastAsia="Arial" w:hAnsi="Arial" w:cs="Arial"/>
+          <w:sz w:val="24"/>
+          <w:szCs w:val="24"/>
+        </w:rPr>
+        <w:t xml:space="preserve"> </w:t>
       </w:r>
       <w:r>
         <w:rPr>
@@ -2604,8 +2768,36 @@
           <w:sz w:val="24"/>
           <w:szCs w:val="24"/>
         </w:rPr>
-        <w:t xml:space="preserve"> the bed</w:t>
-      </w:r>
+        <w:t xml:space="preserve"> the </w:t>
+      </w:r>
+      <w:ins w:id="49" w:author="Trevor Hillebrand" w:date="2018-04-09T14:01:00Z">
+        <w:r>
+          <w:rPr>
+            <w:rFonts w:ascii="Arial" w:eastAsia="Arial" w:hAnsi="Arial" w:cs="Arial"/>
+            <w:sz w:val="24"/>
+            <w:szCs w:val="24"/>
+          </w:rPr>
+          <w:t xml:space="preserve">glacier </w:t>
+        </w:r>
+      </w:ins>
+      <w:r>
+        <w:rPr>
+          <w:rFonts w:ascii="Arial" w:eastAsia="Arial" w:hAnsi="Arial" w:cs="Arial"/>
+          <w:sz w:val="24"/>
+          <w:szCs w:val="24"/>
+        </w:rPr>
+        <w:t>bed</w:t>
+      </w:r>
+      <w:ins w:id="50" w:author="Trevor Hillebrand" w:date="2018-04-09T14:01:00Z">
+        <w:r>
+          <w:rPr>
+            <w:rFonts w:ascii="Arial" w:eastAsia="Arial" w:hAnsi="Arial" w:cs="Arial"/>
+            <w:sz w:val="24"/>
+            <w:szCs w:val="24"/>
+          </w:rPr>
+          <w:t>s</w:t>
+        </w:r>
+      </w:ins>
       <w:r>
         <w:rPr>
           <w:rFonts w:ascii="Arial" w:eastAsia="Arial" w:hAnsi="Arial" w:cs="Arial"/>
@@ -2747,7 +2939,7 @@
         </w:rPr>
         <w:t xml:space="preserve">Further into the Ross Ice Shelf, ice from the Darwin-Hatherton system is </w:t>
       </w:r>
-      <w:commentRangeStart w:id="43"/>
+      <w:commentRangeStart w:id="51"/>
       <w:r>
         <w:rPr>
           <w:rFonts w:ascii="Arial" w:eastAsia="Arial" w:hAnsi="Arial" w:cs="Arial"/>
@@ -2756,12 +2948,12 @@
         </w:rPr>
         <w:t>compressed</w:t>
       </w:r>
-      <w:commentRangeEnd w:id="43"/>
+      <w:commentRangeEnd w:id="51"/>
       <w:r>
         <w:rPr>
           <w:rStyle w:val="CommentReference"/>
         </w:rPr>
-        <w:commentReference w:id="43"/>
+        <w:commentReference w:id="51"/>
       </w:r>
       <w:r>
         <w:rPr>
@@ -2890,7 +3082,7 @@
         </w:rPr>
         <w:t xml:space="preserve">the north side of Byrd Glacier causes the crevasses and rifts on the north side </w:t>
       </w:r>
-      <w:ins w:id="44" w:author="Michelle Koutnik" w:date="2017-12-13T13:16:00Z">
+      <w:ins w:id="52" w:author="Michelle Koutnik" w:date="2017-12-13T13:16:00Z">
         <w:r>
           <w:rPr>
             <w:rFonts w:ascii="Arial" w:eastAsia="Arial" w:hAnsi="Arial" w:cs="Arial"/>
@@ -3050,7 +3242,7 @@
         </w:rPr>
         <w:t>r</w:t>
       </w:r>
-      <w:ins w:id="45" w:author="Michelle Koutnik" w:date="2017-12-13T13:17:00Z">
+      <w:ins w:id="53" w:author="Michelle Koutnik" w:date="2017-12-13T13:17:00Z">
         <w:r>
           <w:rPr>
             <w:rFonts w:ascii="Arial" w:eastAsia="Arial" w:hAnsi="Arial" w:cs="Arial"/>
@@ -3086,7 +3278,7 @@
         </w:rPr>
         <w:t xml:space="preserve"> Bluff cause </w:t>
       </w:r>
-      <w:commentRangeStart w:id="46"/>
+      <w:commentRangeStart w:id="54"/>
       <w:r>
         <w:rPr>
           <w:rFonts w:ascii="Arial" w:eastAsia="Arial" w:hAnsi="Arial" w:cs="Arial"/>
@@ -3103,14 +3295,14 @@
         </w:rPr>
         <w:t xml:space="preserve"> thickening </w:t>
       </w:r>
-      <w:commentRangeEnd w:id="46"/>
+      <w:commentRangeEnd w:id="54"/>
       <w:r>
         <w:rPr>
           <w:rStyle w:val="CommentReference"/>
         </w:rPr>
-        <w:commentReference w:id="46"/>
-      </w:r>
-      <w:ins w:id="47" w:author="Trevor Hillebrand" w:date="2018-04-04T15:55:00Z">
+        <w:commentReference w:id="54"/>
+      </w:r>
+      <w:ins w:id="55" w:author="Trevor Hillebrand" w:date="2018-04-04T15:55:00Z">
         <w:r>
           <w:rPr>
             <w:rFonts w:ascii="Arial" w:eastAsia="Arial" w:hAnsi="Arial" w:cs="Arial"/>
@@ -3120,7 +3312,7 @@
           <w:t xml:space="preserve">of </w:t>
         </w:r>
       </w:ins>
-      <w:ins w:id="48" w:author="Trevor Hillebrand" w:date="2018-04-04T15:56:00Z">
+      <w:ins w:id="56" w:author="Trevor Hillebrand" w:date="2018-04-04T15:56:00Z">
         <w:r>
           <w:rPr>
             <w:rFonts w:ascii="Arial" w:eastAsia="Arial" w:hAnsi="Arial" w:cs="Arial"/>
@@ -3130,7 +3322,7 @@
           <w:t>the ice shelf</w:t>
         </w:r>
       </w:ins>
-      <w:ins w:id="49" w:author="Trevor Hillebrand" w:date="2018-04-04T15:55:00Z">
+      <w:ins w:id="57" w:author="Trevor Hillebrand" w:date="2018-04-04T15:55:00Z">
         <w:r>
           <w:rPr>
             <w:rFonts w:ascii="Arial" w:eastAsia="Arial" w:hAnsi="Arial" w:cs="Arial"/>
@@ -3172,7 +3364,7 @@
         </w:rPr>
         <w:t xml:space="preserve"> that Byrd Glacier </w:t>
       </w:r>
-      <w:commentRangeStart w:id="50"/>
+      <w:commentRangeStart w:id="58"/>
       <w:r>
         <w:rPr>
           <w:rFonts w:ascii="Arial" w:eastAsia="Arial" w:hAnsi="Arial" w:cs="Arial"/>
@@ -3189,20 +3381,20 @@
         </w:rPr>
         <w:t xml:space="preserve"> </w:t>
       </w:r>
-      <w:commentRangeEnd w:id="50"/>
+      <w:commentRangeEnd w:id="58"/>
       <w:r>
         <w:rPr>
           <w:rStyle w:val="CommentReference"/>
         </w:rPr>
-        <w:commentReference w:id="50"/>
-      </w:r>
-      <w:r>
-        <w:rPr>
-          <w:rFonts w:ascii="Arial" w:eastAsia="Arial" w:hAnsi="Arial" w:cs="Arial"/>
-          <w:sz w:val="24"/>
-          <w:szCs w:val="24"/>
-        </w:rPr>
-        <w:t xml:space="preserve">by acting as a “nail” in the Ross Ice </w:t>
+        <w:commentReference w:id="58"/>
+      </w:r>
+      <w:r>
+        <w:rPr>
+          <w:rFonts w:ascii="Arial" w:eastAsia="Arial" w:hAnsi="Arial" w:cs="Arial"/>
+          <w:sz w:val="24"/>
+          <w:szCs w:val="24"/>
+        </w:rPr>
+        <w:t xml:space="preserve">by acting as a “nail” in the </w:t>
       </w:r>
       <w:r>
         <w:rPr>
@@ -3211,7 +3403,7 @@
           <w:szCs w:val="24"/>
         </w:rPr>
         <w:lastRenderedPageBreak/>
-        <w:t xml:space="preserve">Shelf. </w:t>
+        <w:t xml:space="preserve">Ross Ice Shelf. </w:t>
       </w:r>
       <w:r>
         <w:rPr>
@@ -3346,7 +3538,7 @@
         <w:tab/>
         <w:t>Bockheim et al. (1989) mapped lateral moraines and drift sheets in ice-free valleys alongside Hatherton Glacier, and dated these deposits based on weathering, soil characteristics, and a small number of radiocarbon ages of freeze-dried algae. These algae grew in glacier-dammed ponds, and they died as the glacier thinned and drained the ponds after the local LGM. These ages thus provide a good proxy for the glacier margin position through time, subject to the uncertainties of the pond size</w:t>
       </w:r>
-      <w:ins w:id="51" w:author="Michelle Koutnik" w:date="2017-11-18T10:58:00Z">
+      <w:ins w:id="59" w:author="Michelle Koutnik" w:date="2017-11-18T10:58:00Z">
         <w:r>
           <w:rPr>
             <w:rFonts w:ascii="Arial" w:eastAsia="Arial" w:hAnsi="Arial" w:cs="Arial"/>
@@ -3503,6 +3695,7 @@
           <w:sz w:val="24"/>
           <w:szCs w:val="24"/>
         </w:rPr>
+        <w:lastRenderedPageBreak/>
         <w:t>Storey</w:t>
       </w:r>
       <w:proofErr w:type="spellEnd"/>
@@ -3512,16 +3705,7 @@
           <w:sz w:val="24"/>
           <w:szCs w:val="24"/>
         </w:rPr>
-        <w:t xml:space="preserve"> et al. (2010) revisited the Lake Wellman area, where Bockheim et al. (1989) found 450 m of LGM thickening, and used surface exposure dating to determine </w:t>
-      </w:r>
-      <w:r>
-        <w:rPr>
-          <w:rFonts w:ascii="Arial" w:eastAsia="Arial" w:hAnsi="Arial" w:cs="Arial"/>
-          <w:sz w:val="24"/>
-          <w:szCs w:val="24"/>
-        </w:rPr>
-        <w:lastRenderedPageBreak/>
-        <w:t xml:space="preserve">the age of the Britannia and Hatherton drift limits. Their ages for the Britannia drift range from 22 to 182 kyr BP, but they interpreted a cluster of five ages with a mean of 35 kyr BP to represent the age of the drift sheet. They correlated the Hatherton drift, only 70-100 m above glacier level, to minor LGM thickening or a Holocene deglaciation event. These interpretations would indicate either that Hatherton Glacier did not respond to thickening of ice in the Ross Sea during MIS-2, or that ice in the Ross Sea did not ground and thicken during MIS-2. These results are in conflict with the vast majority of glacial geological data (e.g., </w:t>
+        <w:t xml:space="preserve"> et al. (2010) revisited the Lake Wellman area, where Bockheim et al. (1989) found 450 m of LGM thickening, and used surface exposure dating to determine the age of the Britannia and Hatherton drift limits. Their ages for the Britannia drift range from 22 to 182 kyr BP, but they interpreted a cluster of five ages with a mean of 35 kyr BP to represent the age of the drift sheet. They correlated the Hatherton drift, only 70-100 m above glacier level, to minor LGM thickening or a Holocene deglaciation event. These interpretations would indicate either that Hatherton Glacier did not respond to thickening of ice in the Ross Sea during MIS-2, or that ice in the Ross Sea did not ground and thicken during MIS-2. These results are in conflict with the vast majority of glacial geological data (e.g., </w:t>
       </w:r>
       <w:proofErr w:type="spellStart"/>
       <w:r>
@@ -3634,7 +3818,7 @@
         </w:rPr>
         <w:t xml:space="preserve"> </w:t>
       </w:r>
-      <w:ins w:id="52" w:author="Michelle Koutnik" w:date="2017-11-18T11:00:00Z">
+      <w:ins w:id="60" w:author="Michelle Koutnik" w:date="2017-11-18T11:00:00Z">
         <w:r>
           <w:rPr>
             <w:rFonts w:ascii="Arial" w:eastAsia="Arial" w:hAnsi="Arial" w:cs="Arial"/>
@@ -3652,7 +3836,7 @@
         </w:rPr>
         <w:t>alleys using surface exposure dating. They showed the Britannia II drift is in fact of MIS-6 age, and the Britannia I drift is</w:t>
       </w:r>
-      <w:ins w:id="53" w:author="Michelle Koutnik" w:date="2017-11-18T11:00:00Z">
+      <w:ins w:id="61" w:author="Michelle Koutnik" w:date="2017-11-18T11:00:00Z">
         <w:r>
           <w:rPr>
             <w:rFonts w:ascii="Arial" w:eastAsia="Arial" w:hAnsi="Arial" w:cs="Arial"/>
@@ -3725,7 +3909,7 @@
         </w:rPr>
         <w:t>The deglaciation chronology of the Darwin-Hatherton glacier system has been used as one of three key constraints in the swinging gate model of Ross Sea grounding-line retreat (Conway et al., 1999)</w:t>
       </w:r>
-      <w:ins w:id="54" w:author="Michelle Koutnik" w:date="2017-11-18T11:01:00Z">
+      <w:ins w:id="62" w:author="Michelle Koutnik" w:date="2017-11-18T11:01:00Z">
         <w:r>
           <w:rPr>
             <w:rFonts w:ascii="Arial" w:eastAsia="Arial" w:hAnsi="Arial" w:cs="Arial"/>
@@ -3789,9 +3973,18 @@
           <w:sz w:val="24"/>
           <w:szCs w:val="24"/>
         </w:rPr>
-        <w:t xml:space="preserve"> position and by changes in surface mass balance. It is therefore necessary to gain a more </w:t>
-      </w:r>
-      <w:ins w:id="55" w:author="Michelle Koutnik" w:date="2017-11-18T11:02:00Z">
+        <w:t xml:space="preserve"> position and by changes in surface mass balance. It is therefore necessary to gain a </w:t>
+      </w:r>
+      <w:r>
+        <w:rPr>
+          <w:rFonts w:ascii="Arial" w:eastAsia="Arial" w:hAnsi="Arial" w:cs="Arial"/>
+          <w:sz w:val="24"/>
+          <w:szCs w:val="24"/>
+        </w:rPr>
+        <w:lastRenderedPageBreak/>
+        <w:t xml:space="preserve">more </w:t>
+      </w:r>
+      <w:ins w:id="63" w:author="Michelle Koutnik" w:date="2017-11-18T11:02:00Z">
         <w:r>
           <w:rPr>
             <w:rFonts w:ascii="Arial" w:eastAsia="Arial" w:hAnsi="Arial" w:cs="Arial"/>
@@ -3807,16 +4000,7 @@
           <w:sz w:val="24"/>
           <w:szCs w:val="24"/>
         </w:rPr>
-        <w:t xml:space="preserve"> view of the deglaciation history of these glaciers in order to accurately </w:t>
-      </w:r>
-      <w:r>
-        <w:rPr>
-          <w:rFonts w:ascii="Arial" w:eastAsia="Arial" w:hAnsi="Arial" w:cs="Arial"/>
-          <w:sz w:val="24"/>
-          <w:szCs w:val="24"/>
-        </w:rPr>
-        <w:lastRenderedPageBreak/>
-        <w:t xml:space="preserve">assess the timing both of the establishment of the modern </w:t>
+        <w:t xml:space="preserve"> view of the deglaciation history of these glaciers in order to accurately assess the timing both of the establishment of the modern </w:t>
       </w:r>
       <w:r>
         <w:rPr>
@@ -3995,7 +4179,7 @@
         <w:spacing w:after="0" w:line="360" w:lineRule="auto"/>
         <w:jc w:val="both"/>
         <w:rPr>
-          <w:ins w:id="56" w:author="Michelle Koutnik" w:date="2017-11-18T11:13:00Z"/>
+          <w:ins w:id="64" w:author="Michelle Koutnik" w:date="2017-11-18T11:13:00Z"/>
           <w:rFonts w:ascii="Arial" w:eastAsia="Arial" w:hAnsi="Arial" w:cs="Arial"/>
           <w:i/>
           <w:sz w:val="24"/>
@@ -4011,7 +4195,7 @@
         </w:rPr>
         <w:tab/>
       </w:r>
-      <w:commentRangeStart w:id="57"/>
+      <w:commentRangeStart w:id="65"/>
       <w:r>
         <w:rPr>
           <w:rFonts w:ascii="Arial" w:eastAsia="Arial" w:hAnsi="Arial" w:cs="Arial"/>
@@ -4021,12 +4205,12 @@
         </w:rPr>
         <w:t>Numerical model</w:t>
       </w:r>
-      <w:commentRangeEnd w:id="57"/>
+      <w:commentRangeEnd w:id="65"/>
       <w:r>
         <w:rPr>
           <w:rStyle w:val="CommentReference"/>
         </w:rPr>
-        <w:commentReference w:id="57"/>
+        <w:commentReference w:id="65"/>
       </w:r>
     </w:p>
     <w:p>
@@ -4041,7 +4225,7 @@
           <w:szCs w:val="24"/>
         </w:rPr>
       </w:pPr>
-      <w:ins w:id="58" w:author="Michelle Koutnik" w:date="2017-11-18T11:13:00Z">
+      <w:ins w:id="66" w:author="Michelle Koutnik" w:date="2017-11-18T11:13:00Z">
         <w:r>
           <w:rPr>
             <w:rFonts w:ascii="Arial" w:eastAsia="Arial" w:hAnsi="Arial" w:cs="Arial"/>
@@ -4061,7 +4245,7 @@
           <w:t>you may have text around from class projects that will be plenty of description</w:t>
         </w:r>
       </w:ins>
-      <w:ins w:id="59" w:author="Michelle Koutnik" w:date="2017-11-18T11:14:00Z">
+      <w:ins w:id="67" w:author="Michelle Koutnik" w:date="2017-11-18T11:14:00Z">
         <w:r>
           <w:rPr>
             <w:rFonts w:ascii="Arial" w:eastAsia="Arial" w:hAnsi="Arial" w:cs="Arial"/>
@@ -4072,7 +4256,7 @@
           <w:t>—also feel free to use anything from the proposal, do you have a copy of that?</w:t>
         </w:r>
       </w:ins>
-      <w:ins w:id="60" w:author="Michelle Koutnik" w:date="2017-11-18T11:13:00Z">
+      <w:ins w:id="68" w:author="Michelle Koutnik" w:date="2017-11-18T11:13:00Z">
         <w:r>
           <w:rPr>
             <w:rFonts w:ascii="Arial" w:eastAsia="Arial" w:hAnsi="Arial" w:cs="Arial"/>
@@ -4175,7 +4359,7 @@
           <w:szCs w:val="24"/>
         </w:rPr>
       </w:pPr>
-      <w:commentRangeStart w:id="61"/>
+      <w:commentRangeStart w:id="69"/>
       <w:r>
         <w:rPr>
           <w:rFonts w:ascii="Arial" w:eastAsia="Arial" w:hAnsi="Arial" w:cs="Arial"/>
@@ -4185,12 +4369,12 @@
         </w:rPr>
         <w:t>Britannia II</w:t>
       </w:r>
-      <w:commentRangeEnd w:id="61"/>
+      <w:commentRangeEnd w:id="69"/>
       <w:r>
         <w:rPr>
           <w:rStyle w:val="CommentReference"/>
         </w:rPr>
-        <w:commentReference w:id="61"/>
+        <w:commentReference w:id="69"/>
       </w:r>
     </w:p>
     <w:p>
@@ -4409,7 +4593,7 @@
         </w:rPr>
         <w:t xml:space="preserve">Al. </w:t>
       </w:r>
-      <w:commentRangeStart w:id="62"/>
+      <w:commentRangeStart w:id="70"/>
       <w:r>
         <w:rPr>
           <w:rFonts w:ascii="Arial" w:eastAsia="Arial" w:hAnsi="Arial" w:cs="Arial"/>
@@ -4434,12 +4618,12 @@
         </w:rPr>
         <w:t xml:space="preserve"> </w:t>
       </w:r>
-      <w:commentRangeEnd w:id="62"/>
+      <w:commentRangeEnd w:id="70"/>
       <w:r>
         <w:rPr>
           <w:rStyle w:val="CommentReference"/>
         </w:rPr>
-        <w:commentReference w:id="62"/>
+        <w:commentReference w:id="70"/>
       </w:r>
     </w:p>
     <w:p>
@@ -4528,7 +4712,7 @@
         </w:rPr>
         <w:t xml:space="preserve">). Variations in the age of the limit of deposition are to be expected, as many variables can control the local scale dynamics of the glacier margin, including local wind patterns, air temperatures, and bed topography (need citation here; this is really just a thought). Therefore, the 7.5 kyr BP age of the limit on </w:t>
       </w:r>
-      <w:commentRangeStart w:id="63"/>
+      <w:commentRangeStart w:id="71"/>
       <w:proofErr w:type="spellStart"/>
       <w:r>
         <w:rPr>
@@ -4547,12 +4731,12 @@
         </w:rPr>
         <w:t xml:space="preserve"> Mountain </w:t>
       </w:r>
-      <w:commentRangeEnd w:id="63"/>
+      <w:commentRangeEnd w:id="71"/>
       <w:r>
         <w:rPr>
           <w:rStyle w:val="CommentReference"/>
         </w:rPr>
-        <w:commentReference w:id="63"/>
+        <w:commentReference w:id="71"/>
       </w:r>
       <w:r>
         <w:rPr>
@@ -4648,7 +4832,7 @@
         </w:rPr>
         <w:t xml:space="preserve"> Valley is slightly older than the upper valleys, at ~8.6 kyr BP; </w:t>
       </w:r>
-      <w:commentRangeStart w:id="64"/>
+      <w:commentRangeStart w:id="72"/>
       <w:r>
         <w:rPr>
           <w:rFonts w:ascii="Arial" w:eastAsia="Arial" w:hAnsi="Arial" w:cs="Arial"/>
@@ -4657,12 +4841,12 @@
         </w:rPr>
         <w:t>however, as these ages are reported with 1-sigma errors, this is likely not statistically significant</w:t>
       </w:r>
-      <w:commentRangeEnd w:id="64"/>
+      <w:commentRangeEnd w:id="72"/>
       <w:r>
         <w:rPr>
           <w:rStyle w:val="CommentReference"/>
         </w:rPr>
-        <w:commentReference w:id="64"/>
+        <w:commentReference w:id="72"/>
       </w:r>
       <w:r>
         <w:rPr>
@@ -4726,7 +4910,7 @@
         </w:rPr>
         <w:t xml:space="preserve">While we were not able to obtain reliable exposure ages from the Britannia deposits in the Lake Wellman area, radiocarbon ages of algae from </w:t>
       </w:r>
-      <w:del w:id="65" w:author="Trevor Hillebrand" w:date="2018-04-04T15:57:00Z">
+      <w:del w:id="73" w:author="Trevor Hillebrand" w:date="2018-04-04T15:57:00Z">
         <w:r>
           <w:rPr>
             <w:rFonts w:ascii="Arial" w:eastAsia="Arial" w:hAnsi="Arial" w:cs="Arial"/>
@@ -4736,7 +4920,7 @@
           <w:delText>former Lakes Wellman</w:delText>
         </w:r>
       </w:del>
-      <w:ins w:id="66" w:author="Trevor Hillebrand" w:date="2018-04-04T15:57:00Z">
+      <w:ins w:id="74" w:author="Trevor Hillebrand" w:date="2018-04-04T15:57:00Z">
         <w:r>
           <w:rPr>
             <w:rFonts w:ascii="Arial" w:eastAsia="Arial" w:hAnsi="Arial" w:cs="Arial"/>
@@ -4826,7 +5010,7 @@
         </w:rPr>
         <w:t>We visited the Brown Hills and Diamond Hill, adjacent to Darwin Glacier and the Ross Ice Shelf in December 2014. Previous attempts to date the deposits at the mouth of Darwin Glacier proved inconclusive (Bockheim et al., 1989; Joy, 2013)</w:t>
       </w:r>
-      <w:ins w:id="67" w:author="Michelle Koutnik" w:date="2017-12-13T13:31:00Z">
+      <w:ins w:id="75" w:author="Michelle Koutnik" w:date="2017-12-13T13:31:00Z">
         <w:r>
           <w:rPr>
             <w:rFonts w:ascii="Arial" w:eastAsia="Arial" w:hAnsi="Arial" w:cs="Arial"/>
@@ -4835,7 +5019,7 @@
           </w:rPr>
           <w:t xml:space="preserve">, </w:t>
         </w:r>
-        <w:commentRangeStart w:id="68"/>
+        <w:commentRangeStart w:id="76"/>
         <w:r>
           <w:rPr>
             <w:rFonts w:ascii="Arial" w:eastAsia="Arial" w:hAnsi="Arial" w:cs="Arial"/>
@@ -4853,12 +5037,12 @@
         </w:rPr>
         <w:t>.</w:t>
       </w:r>
-      <w:commentRangeEnd w:id="68"/>
+      <w:commentRangeEnd w:id="76"/>
       <w:r>
         <w:rPr>
           <w:rStyle w:val="CommentReference"/>
         </w:rPr>
-        <w:commentReference w:id="68"/>
+        <w:commentReference w:id="76"/>
       </w:r>
     </w:p>
     <w:p>
@@ -4934,7 +5118,7 @@
         </w:rPr>
         <w:t xml:space="preserve"> et al. 2009), and very </w:t>
       </w:r>
-      <w:ins w:id="69" w:author="Michelle Koutnik" w:date="2017-12-13T13:32:00Z">
+      <w:ins w:id="77" w:author="Michelle Koutnik" w:date="2017-12-13T13:32:00Z">
         <w:r>
           <w:rPr>
             <w:rFonts w:ascii="Arial" w:eastAsia="Arial" w:hAnsi="Arial" w:cs="Arial"/>
@@ -4991,7 +5175,7 @@
         </w:rPr>
         <w:t xml:space="preserve">). While it was unweathered compared with the pre-LGM deposit it was perched on, it yielded a </w:t>
       </w:r>
-      <w:commentRangeStart w:id="70"/>
+      <w:commentRangeStart w:id="78"/>
       <w:r>
         <w:rPr>
           <w:rFonts w:ascii="Arial" w:eastAsia="Arial" w:hAnsi="Arial" w:cs="Arial"/>
@@ -5009,12 +5193,12 @@
         </w:rPr>
         <w:t xml:space="preserve">Be age of 205 ± 5 </w:t>
       </w:r>
-      <w:commentRangeEnd w:id="70"/>
-      <w:r>
-        <w:rPr>
-          <w:rFonts w:ascii="Arial" w:hAnsi="Arial"/>
-        </w:rPr>
-        <w:commentReference w:id="70"/>
+      <w:commentRangeEnd w:id="78"/>
+      <w:r>
+        <w:rPr>
+          <w:rFonts w:ascii="Arial" w:hAnsi="Arial"/>
+        </w:rPr>
+        <w:commentReference w:id="78"/>
       </w:r>
       <w:r>
         <w:rPr>
@@ -5185,7 +5369,7 @@
         </w:rPr>
         <w:t xml:space="preserve">cosmogenic </w:t>
       </w:r>
-      <w:commentRangeStart w:id="71"/>
+      <w:commentRangeStart w:id="79"/>
       <w:r>
         <w:rPr>
           <w:rFonts w:ascii="Arial" w:eastAsia="Arial" w:hAnsi="Arial" w:cs="Arial"/>
@@ -5203,13 +5387,13 @@
         </w:rPr>
         <w:t xml:space="preserve">C in bedrock from the Brown Hills </w:t>
       </w:r>
-      <w:commentRangeEnd w:id="71"/>
+      <w:commentRangeEnd w:id="79"/>
       <w:r>
         <w:rPr>
           <w:rStyle w:val="CommentReference"/>
           <w:rFonts w:ascii="Arial" w:hAnsi="Arial"/>
         </w:rPr>
-        <w:commentReference w:id="71"/>
+        <w:commentReference w:id="79"/>
       </w:r>
       <w:r>
         <w:rPr>
@@ -5407,7 +5591,7 @@
         </w:rPr>
         <w:t xml:space="preserve">in-situ </w:t>
       </w:r>
-      <w:commentRangeStart w:id="72"/>
+      <w:commentRangeStart w:id="80"/>
       <w:r>
         <w:rPr>
           <w:rFonts w:ascii="Arial" w:eastAsia="Arial" w:hAnsi="Arial" w:cs="Arial"/>
@@ -5427,12 +5611,12 @@
         </w:rPr>
         <w:t>C</w:t>
       </w:r>
-      <w:commentRangeEnd w:id="72"/>
+      <w:commentRangeEnd w:id="80"/>
       <w:r>
         <w:rPr>
           <w:rStyle w:val="CommentReference"/>
         </w:rPr>
-        <w:commentReference w:id="72"/>
+        <w:commentReference w:id="80"/>
       </w:r>
     </w:p>
     <w:p>
@@ -6951,7 +7135,7 @@
         </w:rPr>
         <w:t xml:space="preserve">We </w:t>
       </w:r>
-      <w:ins w:id="73" w:author="Michelle Koutnik" w:date="2017-11-18T11:17:00Z">
+      <w:ins w:id="81" w:author="Michelle Koutnik" w:date="2017-11-18T11:17:00Z">
         <w:r>
           <w:rPr>
             <w:rFonts w:ascii="Arial" w:eastAsia="Arial" w:hAnsi="Arial" w:cs="Arial"/>
@@ -6969,7 +7153,7 @@
         </w:rPr>
         <w:t xml:space="preserve"> two end-member</w:t>
       </w:r>
-      <w:ins w:id="74" w:author="Michelle Koutnik" w:date="2017-11-18T11:17:00Z">
+      <w:ins w:id="82" w:author="Michelle Koutnik" w:date="2017-11-18T11:17:00Z">
         <w:r>
           <w:rPr>
             <w:rFonts w:ascii="Arial" w:eastAsia="Arial" w:hAnsi="Arial" w:cs="Arial"/>
@@ -6987,7 +7171,7 @@
         </w:rPr>
         <w:t xml:space="preserve"> </w:t>
       </w:r>
-      <w:ins w:id="75" w:author="Michelle Koutnik" w:date="2017-11-18T11:17:00Z">
+      <w:ins w:id="83" w:author="Michelle Koutnik" w:date="2017-11-18T11:17:00Z">
         <w:r>
           <w:rPr>
             <w:rFonts w:ascii="Arial" w:eastAsia="Arial" w:hAnsi="Arial" w:cs="Arial"/>
@@ -7005,7 +7189,7 @@
         </w:rPr>
         <w:t xml:space="preserve"> of deglaciation </w:t>
       </w:r>
-      <w:ins w:id="76" w:author="Michelle Koutnik" w:date="2017-11-18T11:15:00Z">
+      <w:ins w:id="84" w:author="Michelle Koutnik" w:date="2017-11-18T11:15:00Z">
         <w:r>
           <w:rPr>
             <w:rFonts w:ascii="Arial" w:eastAsia="Arial" w:hAnsi="Arial" w:cs="Arial"/>
@@ -7023,7 +7207,7 @@
         </w:rPr>
         <w:t xml:space="preserve">at the mouth of Darwin Glacier. In the first </w:t>
       </w:r>
-      <w:ins w:id="77" w:author="Michelle Koutnik" w:date="2017-11-18T11:17:00Z">
+      <w:ins w:id="85" w:author="Michelle Koutnik" w:date="2017-11-18T11:17:00Z">
         <w:r>
           <w:rPr>
             <w:rFonts w:ascii="Arial" w:eastAsia="Arial" w:hAnsi="Arial" w:cs="Arial"/>
@@ -7041,7 +7225,7 @@
         </w:rPr>
         <w:t xml:space="preserve">, we forced the ice thickness at the mouth with the output of a </w:t>
       </w:r>
-      <w:commentRangeStart w:id="78"/>
+      <w:commentRangeStart w:id="86"/>
       <w:r>
         <w:rPr>
           <w:rFonts w:ascii="Arial" w:eastAsia="Arial" w:hAnsi="Arial" w:cs="Arial"/>
@@ -7050,12 +7234,12 @@
         </w:rPr>
         <w:t>3D ice sheet model</w:t>
       </w:r>
-      <w:commentRangeEnd w:id="78"/>
+      <w:commentRangeEnd w:id="86"/>
       <w:r>
         <w:rPr>
           <w:rStyle w:val="CommentReference"/>
         </w:rPr>
-        <w:commentReference w:id="78"/>
+        <w:commentReference w:id="86"/>
       </w:r>
       <w:r>
         <w:rPr>
@@ -7073,7 +7257,7 @@
         </w:rPr>
         <w:t>in the vicinity of Darwin and Hatherton glaciers. The</w:t>
       </w:r>
-      <w:ins w:id="79" w:author="Michelle Koutnik" w:date="2017-12-13T13:42:00Z">
+      <w:ins w:id="87" w:author="Michelle Koutnik" w:date="2017-12-13T13:42:00Z">
         <w:r>
           <w:rPr>
             <w:rFonts w:ascii="Arial" w:eastAsia="Arial" w:hAnsi="Arial" w:cs="Arial"/>
@@ -7183,7 +7367,7 @@
         </w:rPr>
         <w:t xml:space="preserve">. </w:t>
       </w:r>
-      <w:ins w:id="80" w:author="Michelle Koutnik" w:date="2017-12-13T13:43:00Z">
+      <w:ins w:id="88" w:author="Michelle Koutnik" w:date="2017-12-13T13:43:00Z">
         <w:r>
           <w:rPr>
             <w:rFonts w:ascii="Arial" w:eastAsia="Arial" w:hAnsi="Arial" w:cs="Arial"/>
@@ -7201,7 +7385,7 @@
         </w:rPr>
         <w:t xml:space="preserve">e ran a small ensemble of seven </w:t>
       </w:r>
-      <w:ins w:id="81" w:author="Michelle Koutnik" w:date="2017-12-13T13:43:00Z">
+      <w:ins w:id="89" w:author="Michelle Koutnik" w:date="2017-12-13T13:43:00Z">
         <w:r>
           <w:rPr>
             <w:rFonts w:ascii="Arial" w:eastAsia="Arial" w:hAnsi="Arial" w:cs="Arial"/>
@@ -7237,7 +7421,7 @@
         </w:rPr>
         <w:t>model runs, using</w:t>
       </w:r>
-      <w:ins w:id="82" w:author="Michelle Koutnik" w:date="2017-12-13T13:43:00Z">
+      <w:ins w:id="90" w:author="Michelle Koutnik" w:date="2017-12-13T13:43:00Z">
         <w:r>
           <w:rPr>
             <w:rFonts w:ascii="Arial" w:eastAsia="Arial" w:hAnsi="Arial" w:cs="Arial"/>
@@ -7255,7 +7439,7 @@
         </w:rPr>
         <w:t xml:space="preserve"> </w:t>
       </w:r>
-      <w:ins w:id="83" w:author="Michelle Koutnik" w:date="2017-12-13T13:44:00Z">
+      <w:ins w:id="91" w:author="Michelle Koutnik" w:date="2017-12-13T13:44:00Z">
         <w:r>
           <w:rPr>
             <w:rFonts w:ascii="Arial" w:eastAsia="Arial" w:hAnsi="Arial" w:cs="Arial"/>
@@ -7265,7 +7449,7 @@
           <w:t>surface elevation</w:t>
         </w:r>
       </w:ins>
-      <w:ins w:id="84" w:author="Michelle Koutnik" w:date="2017-12-13T13:45:00Z">
+      <w:ins w:id="92" w:author="Michelle Koutnik" w:date="2017-12-13T13:45:00Z">
         <w:r>
           <w:rPr>
             <w:rFonts w:ascii="Arial" w:eastAsia="Arial" w:hAnsi="Arial" w:cs="Arial"/>
@@ -7275,7 +7459,7 @@
           <w:t xml:space="preserve"> calculated</w:t>
         </w:r>
       </w:ins>
-      <w:ins w:id="85" w:author="Michelle Koutnik" w:date="2017-12-13T13:43:00Z">
+      <w:ins w:id="93" w:author="Michelle Koutnik" w:date="2017-12-13T13:43:00Z">
         <w:r>
           <w:rPr>
             <w:rFonts w:ascii="Arial" w:eastAsia="Arial" w:hAnsi="Arial" w:cs="Arial"/>
@@ -7293,7 +7477,7 @@
         </w:rPr>
         <w:t xml:space="preserve"> as a boundary condition </w:t>
       </w:r>
-      <w:ins w:id="86" w:author="Michelle Koutnik" w:date="2017-12-13T13:43:00Z">
+      <w:ins w:id="94" w:author="Michelle Koutnik" w:date="2017-12-13T13:43:00Z">
         <w:r>
           <w:rPr>
             <w:rFonts w:ascii="Arial" w:eastAsia="Arial" w:hAnsi="Arial" w:cs="Arial"/>
@@ -7303,7 +7487,7 @@
           <w:t xml:space="preserve">for the </w:t>
         </w:r>
       </w:ins>
-      <w:ins w:id="87" w:author="Michelle Koutnik" w:date="2017-12-13T13:44:00Z">
+      <w:ins w:id="95" w:author="Michelle Koutnik" w:date="2017-12-13T13:44:00Z">
         <w:r>
           <w:rPr>
             <w:rFonts w:ascii="Arial" w:eastAsia="Arial" w:hAnsi="Arial" w:cs="Arial"/>
@@ -7313,7 +7497,7 @@
           <w:t>elevation history</w:t>
         </w:r>
       </w:ins>
-      <w:ins w:id="88" w:author="Michelle Koutnik" w:date="2017-12-13T13:45:00Z">
+      <w:ins w:id="96" w:author="Michelle Koutnik" w:date="2017-12-13T13:45:00Z">
         <w:r>
           <w:rPr>
             <w:rFonts w:ascii="Arial" w:eastAsia="Arial" w:hAnsi="Arial" w:cs="Arial"/>
@@ -7331,7 +7515,7 @@
         </w:rPr>
         <w:t xml:space="preserve"> Darwin Glacier.</w:t>
       </w:r>
-      <w:ins w:id="89" w:author="Michelle Koutnik" w:date="2017-12-13T13:45:00Z">
+      <w:ins w:id="97" w:author="Michelle Koutnik" w:date="2017-12-13T13:45:00Z">
         <w:r>
           <w:rPr>
             <w:rFonts w:ascii="Arial" w:eastAsia="Arial" w:hAnsi="Arial" w:cs="Arial"/>
@@ -7400,7 +7584,7 @@
         <w:t xml:space="preserve">shows that this deglaciation scenario </w:t>
       </w:r>
       <w:proofErr w:type="gramStart"/>
-      <w:ins w:id="90" w:author="Michelle Koutnik" w:date="2017-12-13T13:47:00Z">
+      <w:ins w:id="98" w:author="Michelle Koutnik" w:date="2017-12-13T13:47:00Z">
         <w:r>
           <w:rPr>
             <w:rFonts w:ascii="Arial" w:eastAsia="Arial" w:hAnsi="Arial" w:cs="Arial"/>
@@ -7427,7 +7611,7 @@
           <w:t xml:space="preserve"> surface-elevation profiles that</w:t>
         </w:r>
       </w:ins>
-      <w:ins w:id="91" w:author="Michelle Koutnik" w:date="2017-12-13T13:48:00Z">
+      <w:ins w:id="99" w:author="Michelle Koutnik" w:date="2017-12-13T13:48:00Z">
         <w:r>
           <w:rPr>
             <w:rFonts w:ascii="Arial" w:eastAsia="Arial" w:hAnsi="Arial" w:cs="Arial"/>
@@ -7490,7 +7674,7 @@
         <w:tab/>
         <w:t xml:space="preserve">In the second </w:t>
       </w:r>
-      <w:ins w:id="92" w:author="Michelle Koutnik" w:date="2017-11-18T11:17:00Z">
+      <w:ins w:id="100" w:author="Michelle Koutnik" w:date="2017-11-18T11:17:00Z">
         <w:r>
           <w:rPr>
             <w:rFonts w:ascii="Arial" w:eastAsia="Arial" w:hAnsi="Arial" w:cs="Arial"/>
@@ -7516,7 +7700,7 @@
         </w:rPr>
         <w:t xml:space="preserve">at Diamond Hill, and </w:t>
       </w:r>
-      <w:commentRangeStart w:id="93"/>
+      <w:commentRangeStart w:id="101"/>
       <w:r>
         <w:rPr>
           <w:rFonts w:ascii="Arial" w:eastAsia="Arial" w:hAnsi="Arial" w:cs="Arial"/>
@@ -7525,12 +7709,12 @@
         </w:rPr>
         <w:t>extrapolated linearly backward in time prior to 5.1 kyr BP</w:t>
       </w:r>
-      <w:commentRangeEnd w:id="93"/>
+      <w:commentRangeEnd w:id="101"/>
       <w:r>
         <w:rPr>
           <w:rStyle w:val="CommentReference"/>
         </w:rPr>
-        <w:commentReference w:id="93"/>
+        <w:commentReference w:id="101"/>
       </w:r>
       <w:r>
         <w:rPr>
@@ -7564,7 +7748,7 @@
         </w:rPr>
         <w:t xml:space="preserve">When we forced our </w:t>
       </w:r>
-      <w:ins w:id="94" w:author="Michelle Koutnik" w:date="2017-11-18T11:17:00Z">
+      <w:ins w:id="102" w:author="Michelle Koutnik" w:date="2017-11-18T11:17:00Z">
         <w:r>
           <w:rPr>
             <w:rFonts w:ascii="Arial" w:eastAsia="Arial" w:hAnsi="Arial" w:cs="Arial"/>
@@ -7600,7 +7784,7 @@
         </w:rPr>
         <w:t xml:space="preserve"> model with this slow and steady deglaciation history near the modern grounding-line, we are able to fit our glacial geologic data from Hatherton Glacier </w:t>
       </w:r>
-      <w:commentRangeStart w:id="95"/>
+      <w:commentRangeStart w:id="103"/>
       <w:r>
         <w:rPr>
           <w:rFonts w:ascii="Arial" w:eastAsia="Arial" w:hAnsi="Arial" w:cs="Arial"/>
@@ -7609,12 +7793,12 @@
         </w:rPr>
         <w:t>reasonably well</w:t>
       </w:r>
-      <w:commentRangeEnd w:id="95"/>
+      <w:commentRangeEnd w:id="103"/>
       <w:r>
         <w:rPr>
           <w:rStyle w:val="CommentReference"/>
         </w:rPr>
-        <w:commentReference w:id="95"/>
+        <w:commentReference w:id="103"/>
       </w:r>
       <w:r>
         <w:rPr>
@@ -7640,7 +7824,7 @@
         </w:rPr>
         <w:t>that was much slower than that experienced by Beardmore Glacier and</w:t>
       </w:r>
-      <w:ins w:id="96" w:author="Michelle Koutnik" w:date="2017-11-18T11:18:00Z">
+      <w:ins w:id="104" w:author="Michelle Koutnik" w:date="2017-11-18T11:18:00Z">
         <w:r>
           <w:rPr>
             <w:rFonts w:ascii="Arial" w:eastAsia="Arial" w:hAnsi="Arial" w:cs="Arial"/>
@@ -7665,7 +7849,7 @@
         <w:spacing w:after="0" w:line="360" w:lineRule="auto"/>
         <w:jc w:val="both"/>
         <w:rPr>
-          <w:ins w:id="97" w:author="Michelle Koutnik" w:date="2017-12-13T13:54:00Z"/>
+          <w:ins w:id="105" w:author="Michelle Koutnik" w:date="2017-12-13T13:54:00Z"/>
           <w:rFonts w:ascii="Arial" w:eastAsia="Arial" w:hAnsi="Arial" w:cs="Arial"/>
           <w:sz w:val="24"/>
           <w:szCs w:val="24"/>
@@ -7693,7 +7877,7 @@
         </w:rPr>
       </w:pPr>
       <w:proofErr w:type="gramStart"/>
-      <w:ins w:id="98" w:author="Michelle Koutnik" w:date="2017-12-13T13:54:00Z">
+      <w:ins w:id="106" w:author="Michelle Koutnik" w:date="2017-12-13T13:54:00Z">
         <w:r>
           <w:rPr>
             <w:rFonts w:ascii="Arial" w:eastAsia="Arial" w:hAnsi="Arial" w:cs="Arial"/>
@@ -7760,7 +7944,7 @@
           <w:szCs w:val="24"/>
         </w:rPr>
       </w:pPr>
-      <w:commentRangeStart w:id="99"/>
+      <w:commentRangeStart w:id="107"/>
       <w:r>
         <w:rPr>
           <w:rFonts w:ascii="Arial" w:eastAsia="Arial" w:hAnsi="Arial" w:cs="Arial"/>
@@ -7788,12 +7972,12 @@
         </w:rPr>
         <w:t>chronologies</w:t>
       </w:r>
-      <w:commentRangeEnd w:id="99"/>
+      <w:commentRangeEnd w:id="107"/>
       <w:r>
         <w:rPr>
           <w:rStyle w:val="CommentReference"/>
         </w:rPr>
-        <w:commentReference w:id="99"/>
+        <w:commentReference w:id="107"/>
       </w:r>
     </w:p>
     <w:p>
@@ -9121,7 +9305,7 @@
         </w:rPr>
         <w:t xml:space="preserve"> position until ~3 kyr BP. The bedrock at the margin of Darwin Glacier is glacially polished and striated, indicating that the glacier was wet-based and erosive at the LGM. </w:t>
       </w:r>
-      <w:ins w:id="100" w:author="Michelle Koutnik" w:date="2017-11-18T11:21:00Z">
+      <w:ins w:id="108" w:author="Michelle Koutnik" w:date="2017-11-18T11:21:00Z">
         <w:r>
           <w:rPr>
             <w:rFonts w:ascii="Arial" w:eastAsia="Arial Unicode MS" w:hAnsi="Arial" w:cs="Arial Unicode MS"/>
@@ -9157,7 +9341,7 @@
         </w:rPr>
         <w:t xml:space="preserve">, 2011), and we thus expect that it was wet-based throughout the Holocene. Therefore, changes at the grounding-line likely propagate upglacier rapidly, and the lag time at the point adjacent to Diamond Hill is short (a few tens of years). Darwin Glacier did not </w:t>
       </w:r>
-      <w:del w:id="101" w:author="Trevor Hillebrand" w:date="2018-04-04T15:48:00Z">
+      <w:del w:id="109" w:author="Trevor Hillebrand" w:date="2018-04-04T15:48:00Z">
         <w:r>
           <w:rPr>
             <w:rFonts w:ascii="Arial" w:eastAsia="Arial Unicode MS" w:hAnsi="Arial" w:cs="Arial Unicode MS"/>
@@ -9167,7 +9351,7 @@
           <w:delText xml:space="preserve">achieve steady flow </w:delText>
         </w:r>
       </w:del>
-      <w:ins w:id="102" w:author="Trevor Hillebrand" w:date="2018-04-04T15:48:00Z">
+      <w:ins w:id="110" w:author="Trevor Hillebrand" w:date="2018-04-04T15:48:00Z">
         <w:r>
           <w:rPr>
             <w:rFonts w:ascii="Arial" w:eastAsia="Arial Unicode MS" w:hAnsi="Arial" w:cs="Arial Unicode MS"/>
@@ -9201,7 +9385,7 @@
         </w:rPr>
         <w:t xml:space="preserve"> retreat greatly overestimates the </w:t>
       </w:r>
-      <w:ins w:id="103" w:author="Michelle Koutnik" w:date="2017-11-18T11:21:00Z">
+      <w:ins w:id="111" w:author="Michelle Koutnik" w:date="2017-11-18T11:21:00Z">
         <w:r>
           <w:rPr>
             <w:rFonts w:ascii="Arial" w:eastAsia="Arial Unicode MS" w:hAnsi="Arial" w:cs="Arial Unicode MS"/>
@@ -9219,7 +9403,7 @@
         </w:rPr>
         <w:t xml:space="preserve"> the modern grounding-line </w:t>
       </w:r>
-      <w:ins w:id="104" w:author="Michelle Koutnik" w:date="2017-11-18T11:21:00Z">
+      <w:ins w:id="112" w:author="Michelle Koutnik" w:date="2017-11-18T11:21:00Z">
         <w:r>
           <w:rPr>
             <w:rFonts w:ascii="Arial" w:eastAsia="Arial Unicode MS" w:hAnsi="Arial" w:cs="Arial Unicode MS"/>
@@ -9229,7 +9413,7 @@
           <w:t>stabilizing at</w:t>
         </w:r>
       </w:ins>
-      <w:ins w:id="105" w:author="Michelle Koutnik" w:date="2017-11-18T11:22:00Z">
+      <w:ins w:id="113" w:author="Michelle Koutnik" w:date="2017-11-18T11:22:00Z">
         <w:r>
           <w:rPr>
             <w:rFonts w:ascii="Arial" w:eastAsia="Arial Unicode MS" w:hAnsi="Arial" w:cs="Arial Unicode MS"/>
@@ -9239,7 +9423,7 @@
           <w:t xml:space="preserve"> the</w:t>
         </w:r>
       </w:ins>
-      <w:ins w:id="106" w:author="Michelle Koutnik" w:date="2017-11-18T11:21:00Z">
+      <w:ins w:id="114" w:author="Michelle Koutnik" w:date="2017-11-18T11:21:00Z">
         <w:r>
           <w:rPr>
             <w:rFonts w:ascii="Arial" w:eastAsia="Arial Unicode MS" w:hAnsi="Arial" w:cs="Arial Unicode MS"/>
@@ -9278,7 +9462,7 @@
         </w:rPr>
         <w:t>The steady thinning of Hatherton Glacier through the Holocene also supports</w:t>
       </w:r>
-      <w:ins w:id="107" w:author="Michelle Koutnik" w:date="2017-11-18T11:22:00Z">
+      <w:ins w:id="115" w:author="Michelle Koutnik" w:date="2017-11-18T11:22:00Z">
         <w:r>
           <w:rPr>
             <w:rFonts w:ascii="Arial" w:eastAsia="Arial Unicode MS" w:hAnsi="Arial" w:cs="Arial Unicode MS"/>
@@ -9314,7 +9498,7 @@
         </w:rPr>
         <w:t xml:space="preserve"> arrival of the grounding</w:t>
       </w:r>
-      <w:ins w:id="108" w:author="Michelle Koutnik" w:date="2017-12-13T14:00:00Z">
+      <w:ins w:id="116" w:author="Michelle Koutnik" w:date="2017-12-13T14:00:00Z">
         <w:r>
           <w:rPr>
             <w:rFonts w:ascii="Arial" w:eastAsia="Arial Unicode MS" w:hAnsi="Arial" w:cs="Arial Unicode MS"/>
@@ -9390,7 +9574,7 @@
         </w:rPr>
         <w:t>grounding</w:t>
       </w:r>
-      <w:ins w:id="109" w:author="Michelle Koutnik" w:date="2017-12-13T14:00:00Z">
+      <w:ins w:id="117" w:author="Michelle Koutnik" w:date="2017-12-13T14:00:00Z">
         <w:r>
           <w:rPr>
             <w:rFonts w:ascii="Arial" w:eastAsia="Arial Unicode MS" w:hAnsi="Arial" w:cs="Arial Unicode MS"/>
@@ -9470,7 +9654,7 @@
         </w:rPr>
         <w:t>w</w:t>
       </w:r>
-      <w:ins w:id="110" w:author="Michelle Koutnik" w:date="2017-11-18T11:23:00Z">
+      <w:ins w:id="118" w:author="Michelle Koutnik" w:date="2017-11-18T11:23:00Z">
         <w:r>
           <w:rPr>
             <w:rFonts w:ascii="Arial" w:eastAsia="Arial Unicode MS" w:hAnsi="Arial" w:cs="Arial Unicode MS"/>
@@ -9507,7 +9691,7 @@
         </w:rPr>
         <w:t xml:space="preserve">), the glacier would have reached its modern position </w:t>
       </w:r>
-      <w:ins w:id="111" w:author="Michelle Koutnik" w:date="2017-11-18T11:23:00Z">
+      <w:ins w:id="119" w:author="Michelle Koutnik" w:date="2017-11-18T11:23:00Z">
         <w:r>
           <w:rPr>
             <w:rFonts w:ascii="Arial" w:eastAsia="Arial Unicode MS" w:hAnsi="Arial" w:cs="Arial Unicode MS"/>
@@ -9525,7 +9709,7 @@
         </w:rPr>
         <w:t xml:space="preserve">1.3 kyr BP, which is consistent with the ages of the youngest erratic from Lake Wellman. Even accounting for a </w:t>
       </w:r>
-      <w:ins w:id="112" w:author="Michelle Koutnik" w:date="2017-12-13T14:01:00Z">
+      <w:ins w:id="120" w:author="Michelle Koutnik" w:date="2017-12-13T14:01:00Z">
         <w:r>
           <w:rPr>
             <w:rFonts w:ascii="Arial" w:eastAsia="Arial Unicode MS" w:hAnsi="Arial" w:cs="Arial Unicode MS"/>
@@ -9619,7 +9803,7 @@
         </w:rPr>
         <w:t>grounding</w:t>
       </w:r>
-      <w:ins w:id="113" w:author="Michelle Koutnik" w:date="2017-12-13T14:03:00Z">
+      <w:ins w:id="121" w:author="Michelle Koutnik" w:date="2017-12-13T14:03:00Z">
         <w:r>
           <w:rPr>
             <w:rFonts w:ascii="Arial" w:eastAsia="Arial" w:hAnsi="Arial" w:cs="Arial"/>
@@ -9685,7 +9869,7 @@
         </w:rPr>
         <w:t>grounding</w:t>
       </w:r>
-      <w:ins w:id="114" w:author="Michelle Koutnik" w:date="2017-12-13T14:03:00Z">
+      <w:ins w:id="122" w:author="Michelle Koutnik" w:date="2017-12-13T14:03:00Z">
         <w:r>
           <w:rPr>
             <w:rFonts w:ascii="Arial" w:eastAsia="Arial" w:hAnsi="Arial" w:cs="Arial"/>
@@ -9711,7 +9895,7 @@
         </w:rPr>
         <w:t xml:space="preserve"> of Darwin Glacier  (McKay et al., 2016). Hatherton Glacier began to retreat from its last high-stand 8 – 9 kyr BP, suggesting that at this distance the influence of the downstream boundary condition overcame the influence of increased Holocene accumulation. </w:t>
       </w:r>
-      <w:ins w:id="115" w:author="Michelle Koutnik" w:date="2017-12-13T14:08:00Z">
+      <w:ins w:id="123" w:author="Michelle Koutnik" w:date="2017-12-13T14:08:00Z">
         <w:r>
           <w:rPr>
             <w:rFonts w:ascii="Arial" w:eastAsia="Arial" w:hAnsi="Arial" w:cs="Arial"/>
@@ -9729,7 +9913,7 @@
         </w:rPr>
         <w:t>Alley and Whillans (1984) investigated the effect of sea</w:t>
       </w:r>
-      <w:ins w:id="116" w:author="Michelle Koutnik" w:date="2017-11-18T11:24:00Z">
+      <w:ins w:id="124" w:author="Michelle Koutnik" w:date="2017-11-18T11:24:00Z">
         <w:r>
           <w:rPr>
             <w:rFonts w:ascii="Arial" w:eastAsia="Arial" w:hAnsi="Arial" w:cs="Arial"/>
@@ -9747,7 +9931,7 @@
         </w:rPr>
         <w:t>level rise on the East Antarctic Ice Sheet, and found that it took ~3 kyr for ice at the divide to thin by just a few cm per year, equivalent to the rates of thinning we find at Darwin and Hatherton Glaciers. This modeling experiment used a step change in sea level, which is not realistic; however, it is perhaps analogous to the threshold behavior of grounding-line retreat</w:t>
       </w:r>
-      <w:ins w:id="117" w:author="Michelle Koutnik" w:date="2017-11-18T11:24:00Z">
+      <w:ins w:id="125" w:author="Michelle Koutnik" w:date="2017-11-18T11:24:00Z">
         <w:r>
           <w:rPr>
             <w:rFonts w:ascii="Arial" w:eastAsia="Arial" w:hAnsi="Arial" w:cs="Arial"/>
@@ -9786,7 +9970,7 @@
         <w:tab/>
         <w:t xml:space="preserve">It remains to be shown that the thinning we document at the mouth of Darwin Glacier </w:t>
       </w:r>
-      <w:ins w:id="118" w:author="Michelle Koutnik" w:date="2017-11-18T11:25:00Z">
+      <w:ins w:id="126" w:author="Michelle Koutnik" w:date="2017-11-18T11:25:00Z">
         <w:r>
           <w:rPr>
             <w:rFonts w:ascii="Arial" w:eastAsia="Arial" w:hAnsi="Arial" w:cs="Arial"/>
@@ -9870,7 +10054,7 @@
         </w:rPr>
         <w:t xml:space="preserve"> </w:t>
       </w:r>
-      <w:ins w:id="119" w:author="Michelle Koutnik" w:date="2017-12-13T14:25:00Z">
+      <w:ins w:id="127" w:author="Michelle Koutnik" w:date="2017-12-13T14:25:00Z">
         <w:r>
           <w:rPr>
             <w:rFonts w:ascii="Arial" w:eastAsia="Arial" w:hAnsi="Arial" w:cs="Arial"/>
@@ -9880,7 +10064,7 @@
           <w:t>[Seems like could use another sentence here … and…</w:t>
         </w:r>
       </w:ins>
-      <w:ins w:id="120" w:author="Michelle Koutnik" w:date="2017-12-13T14:28:00Z">
+      <w:ins w:id="128" w:author="Michelle Koutnik" w:date="2017-12-13T14:28:00Z">
         <w:r>
           <w:rPr>
             <w:rFonts w:ascii="Arial" w:eastAsia="Arial" w:hAnsi="Arial" w:cs="Arial"/>
@@ -9890,7 +10074,7 @@
           <w:t xml:space="preserve"> then where is this work shown?</w:t>
         </w:r>
       </w:ins>
-      <w:ins w:id="121" w:author="Michelle Koutnik" w:date="2017-12-13T14:25:00Z">
+      <w:ins w:id="129" w:author="Michelle Koutnik" w:date="2017-12-13T14:25:00Z">
         <w:r>
           <w:rPr>
             <w:rFonts w:ascii="Arial" w:eastAsia="Arial" w:hAnsi="Arial" w:cs="Arial"/>
@@ -9971,7 +10155,7 @@
         </w:rPr>
         <w:t>grounding</w:t>
       </w:r>
-      <w:ins w:id="122" w:author="Michelle Koutnik" w:date="2017-12-13T14:25:00Z">
+      <w:ins w:id="130" w:author="Michelle Koutnik" w:date="2017-12-13T14:25:00Z">
         <w:r>
           <w:rPr>
             <w:rFonts w:ascii="Arial" w:eastAsia="Arial" w:hAnsi="Arial" w:cs="Arial"/>
@@ -10137,7 +10321,35 @@
           <w:szCs w:val="24"/>
         </w:rPr>
         <w:tab/>
-        <w:t xml:space="preserve">This pattern of grounding-line retreat requires that a large region of ice in front of Byrd, Darwin, </w:t>
+        <w:t xml:space="preserve">This pattern of grounding-line retreat requires that a large region of ice </w:t>
+      </w:r>
+      <w:del w:id="131" w:author="Trevor Hillebrand" w:date="2018-04-09T14:03:00Z">
+        <w:r>
+          <w:rPr>
+            <w:rFonts w:ascii="Arial" w:eastAsia="Arial" w:hAnsi="Arial" w:cs="Arial"/>
+            <w:sz w:val="24"/>
+            <w:szCs w:val="24"/>
+          </w:rPr>
+          <w:delText>in front of</w:delText>
+        </w:r>
+      </w:del>
+      <w:ins w:id="132" w:author="Trevor Hillebrand" w:date="2018-04-09T14:03:00Z">
+        <w:r>
+          <w:rPr>
+            <w:rFonts w:ascii="Arial" w:eastAsia="Arial" w:hAnsi="Arial" w:cs="Arial"/>
+            <w:sz w:val="24"/>
+            <w:szCs w:val="24"/>
+          </w:rPr>
+          <w:t>from</w:t>
+        </w:r>
+      </w:ins>
+      <w:r>
+        <w:rPr>
+          <w:rFonts w:ascii="Arial" w:eastAsia="Arial" w:hAnsi="Arial" w:cs="Arial"/>
+          <w:sz w:val="24"/>
+          <w:szCs w:val="24"/>
+        </w:rPr>
+        <w:t xml:space="preserve"> Byrd, Darwin, </w:t>
       </w:r>
       <w:proofErr w:type="spellStart"/>
       <w:r>
@@ -10244,7 +10456,7 @@
         </w:rPr>
         <w:t>as the grounding</w:t>
       </w:r>
-      <w:ins w:id="123" w:author="Michelle Koutnik" w:date="2017-12-13T14:29:00Z">
+      <w:ins w:id="133" w:author="Michelle Koutnik" w:date="2017-12-13T14:29:00Z">
         <w:r>
           <w:rPr>
             <w:rFonts w:ascii="Arial" w:eastAsia="Arial" w:hAnsi="Arial" w:cs="Arial"/>
@@ -10346,7 +10558,7 @@
         </w:rPr>
         <w:t xml:space="preserve"> </w:t>
       </w:r>
-      <w:ins w:id="124" w:author="Michelle Koutnik" w:date="2017-12-13T14:29:00Z">
+      <w:ins w:id="134" w:author="Michelle Koutnik" w:date="2017-12-13T14:29:00Z">
         <w:r>
           <w:rPr>
             <w:rFonts w:ascii="Arial" w:eastAsia="Arial" w:hAnsi="Arial" w:cs="Arial"/>
@@ -10380,17 +10592,25 @@
           <w:sz w:val="24"/>
           <w:szCs w:val="24"/>
         </w:rPr>
-        <w:t xml:space="preserve"> Bluff and any</w:t>
-      </w:r>
-      <w:bookmarkStart w:id="125" w:name="_GoBack"/>
-      <w:bookmarkEnd w:id="125"/>
-      <w:r>
-        <w:rPr>
-          <w:rFonts w:ascii="Arial" w:eastAsia="Arial" w:hAnsi="Arial" w:cs="Arial"/>
-          <w:sz w:val="24"/>
-          <w:szCs w:val="24"/>
-        </w:rPr>
-        <w:t xml:space="preserve"> ice rises on the </w:t>
+        <w:t xml:space="preserve"> Bluff and any ice </w:t>
+      </w:r>
+      <w:proofErr w:type="gramStart"/>
+      <w:r>
+        <w:rPr>
+          <w:rFonts w:ascii="Arial" w:eastAsia="Arial" w:hAnsi="Arial" w:cs="Arial"/>
+          <w:sz w:val="24"/>
+          <w:szCs w:val="24"/>
+        </w:rPr>
+        <w:t>rises</w:t>
+      </w:r>
+      <w:proofErr w:type="gramEnd"/>
+      <w:r>
+        <w:rPr>
+          <w:rFonts w:ascii="Arial" w:eastAsia="Arial" w:hAnsi="Arial" w:cs="Arial"/>
+          <w:sz w:val="24"/>
+          <w:szCs w:val="24"/>
+        </w:rPr>
+        <w:t xml:space="preserve"> on the </w:t>
       </w:r>
       <w:proofErr w:type="spellStart"/>
       <w:r>
@@ -10410,7 +10630,7 @@
         </w:rPr>
         <w:t xml:space="preserve"> ridges </w:t>
       </w:r>
-      <w:ins w:id="126" w:author="Michelle Koutnik" w:date="2017-12-13T14:29:00Z">
+      <w:ins w:id="135" w:author="Michelle Koutnik" w:date="2017-12-13T14:29:00Z">
         <w:r>
           <w:rPr>
             <w:rFonts w:ascii="Arial" w:eastAsia="Arial" w:hAnsi="Arial" w:cs="Arial"/>
@@ -10460,6 +10680,8 @@
         </w:rPr>
         <w:t>created a sheltered embayment that was able to resist grounding-line retreat longer than glaciers farther to the south.</w:t>
       </w:r>
+      <w:bookmarkStart w:id="136" w:name="_GoBack"/>
+      <w:bookmarkEnd w:id="136"/>
     </w:p>
     <w:p>
       <w:pPr>
@@ -10479,7 +10701,7 @@
         <w:spacing w:after="0" w:line="360" w:lineRule="auto"/>
         <w:jc w:val="both"/>
         <w:rPr>
-          <w:ins w:id="127" w:author="Michelle Koutnik" w:date="2017-11-18T11:29:00Z"/>
+          <w:ins w:id="137" w:author="Michelle Koutnik" w:date="2017-11-18T11:29:00Z"/>
           <w:rFonts w:ascii="Arial" w:eastAsia="Arial" w:hAnsi="Arial" w:cs="Arial"/>
           <w:b/>
           <w:sz w:val="24"/>
@@ -10517,7 +10739,7 @@
           <w:szCs w:val="24"/>
         </w:rPr>
       </w:pPr>
-      <w:ins w:id="128" w:author="Trevor Hillebrand" w:date="2018-04-03T12:43:00Z">
+      <w:ins w:id="138" w:author="Trevor Hillebrand" w:date="2018-04-03T12:43:00Z">
         <w:r>
           <w:rPr>
             <w:rFonts w:ascii="Arial" w:eastAsia="Arial" w:hAnsi="Arial" w:cs="Arial"/>
@@ -10527,7 +10749,7 @@
           <w:t>We have mapped and dated deposits of the last deglaciation</w:t>
         </w:r>
       </w:ins>
-      <w:ins w:id="129" w:author="Trevor Hillebrand" w:date="2018-04-03T12:44:00Z">
+      <w:ins w:id="139" w:author="Trevor Hillebrand" w:date="2018-04-03T12:44:00Z">
         <w:r>
           <w:rPr>
             <w:rFonts w:ascii="Arial" w:eastAsia="Arial" w:hAnsi="Arial" w:cs="Arial"/>
@@ -10545,7 +10767,7 @@
           <w:t>While the data point toward a later and slower deglaciation than</w:t>
         </w:r>
       </w:ins>
-      <w:ins w:id="130" w:author="Trevor Hillebrand" w:date="2018-04-03T12:45:00Z">
+      <w:ins w:id="140" w:author="Trevor Hillebrand" w:date="2018-04-03T12:45:00Z">
         <w:r>
           <w:rPr>
             <w:rFonts w:ascii="Arial" w:eastAsia="Arial" w:hAnsi="Arial" w:cs="Arial"/>
@@ -10555,7 +10777,7 @@
           <w:t xml:space="preserve"> that experienced by</w:t>
         </w:r>
       </w:ins>
-      <w:ins w:id="131" w:author="Trevor Hillebrand" w:date="2018-04-03T12:44:00Z">
+      <w:ins w:id="141" w:author="Trevor Hillebrand" w:date="2018-04-03T12:44:00Z">
         <w:r>
           <w:rPr>
             <w:rFonts w:ascii="Arial" w:eastAsia="Arial" w:hAnsi="Arial" w:cs="Arial"/>
@@ -10565,7 +10787,7 @@
           <w:t xml:space="preserve"> glaciers</w:t>
         </w:r>
       </w:ins>
-      <w:ins w:id="132" w:author="Trevor Hillebrand" w:date="2018-04-03T12:45:00Z">
+      <w:ins w:id="142" w:author="Trevor Hillebrand" w:date="2018-04-03T12:45:00Z">
         <w:r>
           <w:rPr>
             <w:rFonts w:ascii="Arial" w:eastAsia="Arial" w:hAnsi="Arial" w:cs="Arial"/>
@@ -10593,7 +10815,7 @@
           <w:t xml:space="preserve"> model to test the </w:t>
         </w:r>
       </w:ins>
-      <w:ins w:id="133" w:author="Trevor Hillebrand" w:date="2018-04-03T12:46:00Z">
+      <w:ins w:id="143" w:author="Trevor Hillebrand" w:date="2018-04-03T12:46:00Z">
         <w:r>
           <w:rPr>
             <w:rFonts w:ascii="Arial" w:eastAsia="Arial" w:hAnsi="Arial" w:cs="Arial"/>
@@ -10660,7 +10882,7 @@
         </w:rPr>
         <w:t>at Lake Wellman, 350</w:t>
       </w:r>
-      <w:ins w:id="134" w:author="Trevor Hillebrand" w:date="2018-04-03T12:46:00Z">
+      <w:ins w:id="144" w:author="Trevor Hillebrand" w:date="2018-04-03T12:46:00Z">
         <w:r>
           <w:rPr>
             <w:rFonts w:ascii="Arial" w:eastAsia="Arial" w:hAnsi="Arial" w:cs="Arial"/>
@@ -10757,14 +10979,14 @@
         <w:spacing w:after="0" w:line="360" w:lineRule="auto"/>
         <w:jc w:val="both"/>
         <w:rPr>
-          <w:ins w:id="135" w:author="Trevor Hillebrand" w:date="2018-04-03T12:48:00Z"/>
+          <w:ins w:id="145" w:author="Trevor Hillebrand" w:date="2018-04-03T12:48:00Z"/>
           <w:rFonts w:ascii="Arial" w:eastAsia="Arial" w:hAnsi="Arial" w:cs="Arial"/>
           <w:b/>
           <w:sz w:val="24"/>
           <w:szCs w:val="24"/>
         </w:rPr>
       </w:pPr>
-      <w:ins w:id="136" w:author="Trevor Hillebrand" w:date="2018-04-03T12:48:00Z">
+      <w:ins w:id="146" w:author="Trevor Hillebrand" w:date="2018-04-03T12:48:00Z">
         <w:r>
           <w:rPr>
             <w:rFonts w:ascii="Arial" w:eastAsia="Arial" w:hAnsi="Arial" w:cs="Arial"/>
@@ -10774,7 +10996,7 @@
           <w:t xml:space="preserve">Erratics </w:t>
         </w:r>
       </w:ins>
-      <w:ins w:id="137" w:author="Trevor Hillebrand" w:date="2018-04-03T12:49:00Z">
+      <w:ins w:id="147" w:author="Trevor Hillebrand" w:date="2018-04-03T12:49:00Z">
         <w:r>
           <w:rPr>
             <w:rFonts w:ascii="Arial" w:eastAsia="Arial" w:hAnsi="Arial" w:cs="Arial"/>
@@ -10784,7 +11006,7 @@
           <w:t xml:space="preserve">perched stably on granitic bedrock at Diamond Hill </w:t>
         </w:r>
       </w:ins>
-      <w:ins w:id="138" w:author="Trevor Hillebrand" w:date="2018-04-03T12:48:00Z">
+      <w:ins w:id="148" w:author="Trevor Hillebrand" w:date="2018-04-03T12:48:00Z">
         <w:r>
           <w:rPr>
             <w:rFonts w:ascii="Arial" w:eastAsia="Arial" w:hAnsi="Arial" w:cs="Arial"/>
@@ -10794,7 +11016,7 @@
           <w:t>10 km upstream of the modern grounding-line</w:t>
         </w:r>
       </w:ins>
-      <w:ins w:id="139" w:author="Trevor Hillebrand" w:date="2018-04-03T12:49:00Z">
+      <w:ins w:id="149" w:author="Trevor Hillebrand" w:date="2018-04-03T12:49:00Z">
         <w:r>
           <w:rPr>
             <w:rFonts w:ascii="Arial" w:eastAsia="Arial" w:hAnsi="Arial" w:cs="Arial"/>
@@ -10848,7 +11070,7 @@
           <w:t xml:space="preserve"> BP. </w:t>
         </w:r>
       </w:ins>
-      <w:ins w:id="140" w:author="Trevor Hillebrand" w:date="2018-04-03T12:53:00Z">
+      <w:ins w:id="150" w:author="Trevor Hillebrand" w:date="2018-04-03T12:53:00Z">
         <w:r>
           <w:rPr>
             <w:rFonts w:ascii="Arial" w:eastAsia="Arial" w:hAnsi="Arial" w:cs="Arial"/>
@@ -10858,7 +11080,7 @@
           <w:t>We found</w:t>
         </w:r>
       </w:ins>
-      <w:ins w:id="141" w:author="Trevor Hillebrand" w:date="2018-04-03T12:51:00Z">
+      <w:ins w:id="151" w:author="Trevor Hillebrand" w:date="2018-04-03T12:51:00Z">
         <w:r>
           <w:rPr>
             <w:rFonts w:ascii="Arial" w:eastAsia="Arial" w:hAnsi="Arial" w:cs="Arial"/>
@@ -11024,7 +11246,7 @@
         </w:rPr>
         <w:t xml:space="preserve"> </w:t>
       </w:r>
-      <w:ins w:id="142" w:author="Trevor Hillebrand" w:date="2018-04-03T12:54:00Z">
+      <w:ins w:id="152" w:author="Trevor Hillebrand" w:date="2018-04-03T12:54:00Z">
         <w:r>
           <w:rPr>
             <w:rFonts w:ascii="Arial" w:eastAsia="Arial" w:hAnsi="Arial" w:cs="Arial"/>
@@ -11034,7 +11256,7 @@
           <w:t>The summit of Diamond Hill</w:t>
         </w:r>
       </w:ins>
-      <w:ins w:id="143" w:author="Trevor Hillebrand" w:date="2018-04-03T13:04:00Z">
+      <w:ins w:id="153" w:author="Trevor Hillebrand" w:date="2018-04-03T13:04:00Z">
         <w:r>
           <w:rPr>
             <w:rFonts w:ascii="Arial" w:eastAsia="Arial" w:hAnsi="Arial" w:cs="Arial"/>
@@ -11062,7 +11284,7 @@
           <w:t>)</w:t>
         </w:r>
       </w:ins>
-      <w:ins w:id="144" w:author="Trevor Hillebrand" w:date="2018-04-03T12:54:00Z">
+      <w:ins w:id="154" w:author="Trevor Hillebrand" w:date="2018-04-03T12:54:00Z">
         <w:r>
           <w:rPr>
             <w:rFonts w:ascii="Arial" w:eastAsia="Arial" w:hAnsi="Arial" w:cs="Arial"/>
@@ -11089,7 +11311,7 @@
           <w:t>C exposure age of</w:t>
         </w:r>
       </w:ins>
-      <w:ins w:id="145" w:author="Trevor Hillebrand" w:date="2018-04-03T13:04:00Z">
+      <w:ins w:id="155" w:author="Trevor Hillebrand" w:date="2018-04-03T13:04:00Z">
         <w:r>
           <w:rPr>
             <w:rFonts w:ascii="Arial" w:eastAsia="Arial" w:hAnsi="Arial" w:cs="Arial"/>
@@ -11109,7 +11331,7 @@
         </w:r>
       </w:ins>
       <w:proofErr w:type="spellEnd"/>
-      <w:ins w:id="146" w:author="Trevor Hillebrand" w:date="2018-04-03T13:05:00Z">
+      <w:ins w:id="156" w:author="Trevor Hillebrand" w:date="2018-04-03T13:05:00Z">
         <w:r>
           <w:rPr>
             <w:rFonts w:ascii="Arial" w:eastAsia="Arial" w:hAnsi="Arial" w:cs="Arial"/>
@@ -11127,7 +11349,7 @@
           <w:t>on the down-glacier side</w:t>
         </w:r>
       </w:ins>
-      <w:ins w:id="147" w:author="Trevor Hillebrand" w:date="2018-04-03T12:54:00Z">
+      <w:ins w:id="157" w:author="Trevor Hillebrand" w:date="2018-04-03T12:54:00Z">
         <w:r>
           <w:rPr>
             <w:rFonts w:ascii="Arial" w:eastAsia="Arial" w:hAnsi="Arial" w:cs="Arial"/>
@@ -11137,7 +11359,7 @@
           <w:t xml:space="preserve"> </w:t>
         </w:r>
       </w:ins>
-      <w:ins w:id="148" w:author="Trevor Hillebrand" w:date="2018-04-03T13:05:00Z">
+      <w:ins w:id="158" w:author="Trevor Hillebrand" w:date="2018-04-03T13:05:00Z">
         <w:r>
           <w:rPr>
             <w:rFonts w:ascii="Arial" w:eastAsia="Arial" w:hAnsi="Arial" w:cs="Arial"/>
@@ -11147,7 +11369,7 @@
           <w:t xml:space="preserve">is at or near saturation with respect to </w:t>
         </w:r>
       </w:ins>
-      <w:ins w:id="149" w:author="Trevor Hillebrand" w:date="2018-04-03T13:06:00Z">
+      <w:ins w:id="159" w:author="Trevor Hillebrand" w:date="2018-04-03T13:06:00Z">
         <w:r>
           <w:rPr>
             <w:rFonts w:ascii="Arial" w:eastAsia="Arial" w:hAnsi="Arial" w:cs="Arial"/>
@@ -11210,7 +11432,7 @@
           <w:t xml:space="preserve"> at the LGM. </w:t>
         </w:r>
       </w:ins>
-      <w:ins w:id="150" w:author="Trevor Hillebrand" w:date="2018-04-03T13:07:00Z">
+      <w:ins w:id="160" w:author="Trevor Hillebrand" w:date="2018-04-03T13:07:00Z">
         <w:r>
           <w:rPr>
             <w:rFonts w:ascii="Arial" w:eastAsia="Arial" w:hAnsi="Arial" w:cs="Arial"/>
@@ -11229,7 +11451,7 @@
           <w:t xml:space="preserve">C exposure ages from the flanks of Diamond Hill </w:t>
         </w:r>
       </w:ins>
-      <w:ins w:id="151" w:author="Trevor Hillebrand" w:date="2018-04-03T13:11:00Z">
+      <w:ins w:id="161" w:author="Trevor Hillebrand" w:date="2018-04-03T13:11:00Z">
         <w:r>
           <w:rPr>
             <w:rFonts w:ascii="Arial" w:eastAsia="Arial" w:hAnsi="Arial" w:cs="Arial"/>
@@ -11239,7 +11461,7 @@
           <w:t xml:space="preserve">require </w:t>
         </w:r>
       </w:ins>
-      <w:ins w:id="152" w:author="Trevor Hillebrand" w:date="2018-04-03T13:07:00Z">
+      <w:ins w:id="162" w:author="Trevor Hillebrand" w:date="2018-04-03T13:07:00Z">
         <w:r>
           <w:rPr>
             <w:rFonts w:ascii="Arial" w:eastAsia="Arial" w:hAnsi="Arial" w:cs="Arial"/>
@@ -11260,7 +11482,7 @@
         <w:spacing w:after="0" w:line="360" w:lineRule="auto"/>
         <w:jc w:val="both"/>
         <w:rPr>
-          <w:ins w:id="153" w:author="Michelle Koutnik" w:date="2017-11-18T11:36:00Z"/>
+          <w:ins w:id="163" w:author="Michelle Koutnik" w:date="2017-11-18T11:36:00Z"/>
           <w:rFonts w:ascii="Arial" w:eastAsia="Arial" w:hAnsi="Arial" w:cs="Arial"/>
           <w:b/>
           <w:sz w:val="24"/>
@@ -11560,7 +11782,7 @@
           <w:szCs w:val="24"/>
         </w:rPr>
       </w:pPr>
-      <w:commentRangeStart w:id="154"/>
+      <w:commentRangeStart w:id="164"/>
       <w:r>
         <w:rPr>
           <w:rFonts w:ascii="Arial" w:eastAsia="Arial" w:hAnsi="Arial" w:cs="Arial"/>
@@ -11569,12 +11791,12 @@
         </w:rPr>
         <w:t xml:space="preserve">Figure 1: </w:t>
       </w:r>
-      <w:commentRangeEnd w:id="154"/>
+      <w:commentRangeEnd w:id="164"/>
       <w:r>
         <w:rPr>
           <w:rStyle w:val="CommentReference"/>
         </w:rPr>
-        <w:commentReference w:id="154"/>
+        <w:commentReference w:id="164"/>
       </w:r>
       <w:r>
         <w:rPr>
@@ -11909,7 +12131,7 @@
         </w:rPr>
         <w:t xml:space="preserve">Output </w:t>
       </w:r>
-      <w:ins w:id="155" w:author="Michelle Koutnik" w:date="2017-12-13T14:33:00Z">
+      <w:ins w:id="165" w:author="Michelle Koutnik" w:date="2017-12-13T14:33:00Z">
         <w:r>
           <w:rPr>
             <w:rFonts w:ascii="Arial" w:eastAsia="Arial" w:hAnsi="Arial" w:cs="Arial"/>
@@ -11927,7 +12149,7 @@
         </w:rPr>
         <w:t>of a 3D ice sheet model</w:t>
       </w:r>
-      <w:ins w:id="156" w:author="Michelle Koutnik" w:date="2017-12-13T14:33:00Z">
+      <w:ins w:id="166" w:author="Michelle Koutnik" w:date="2017-12-13T14:33:00Z">
         <w:r>
           <w:rPr>
             <w:rFonts w:ascii="Arial" w:eastAsia="Arial" w:hAnsi="Arial" w:cs="Arial"/>
@@ -12064,7 +12286,7 @@
         </w:rPr>
       </w:pPr>
       <w:proofErr w:type="gramStart"/>
-      <w:ins w:id="157" w:author="Michelle Koutnik" w:date="2017-12-13T14:33:00Z">
+      <w:ins w:id="167" w:author="Michelle Koutnik" w:date="2017-12-13T14:33:00Z">
         <w:r>
           <w:rPr>
             <w:rFonts w:ascii="Arial" w:eastAsia="Arial" w:hAnsi="Arial" w:cs="Arial"/>
@@ -12209,7 +12431,7 @@
           <w:szCs w:val="24"/>
         </w:rPr>
       </w:pPr>
-      <w:commentRangeStart w:id="158"/>
+      <w:commentRangeStart w:id="168"/>
       <w:r>
         <w:rPr>
           <w:rFonts w:ascii="Arial" w:eastAsia="Arial" w:hAnsi="Arial" w:cs="Arial"/>
@@ -12226,14 +12448,14 @@
         </w:rPr>
         <w:t xml:space="preserve"> </w:t>
       </w:r>
-      <w:commentRangeEnd w:id="158"/>
+      <w:commentRangeEnd w:id="168"/>
       <w:r>
         <w:rPr>
           <w:rStyle w:val="CommentReference"/>
         </w:rPr>
-        <w:commentReference w:id="158"/>
-      </w:r>
-      <w:ins w:id="159" w:author="Michelle Koutnik" w:date="2017-12-13T14:35:00Z">
+        <w:commentReference w:id="168"/>
+      </w:r>
+      <w:ins w:id="169" w:author="Michelle Koutnik" w:date="2017-12-13T14:35:00Z">
         <w:r>
           <w:rPr>
             <w:rFonts w:ascii="Arial" w:eastAsia="Arial" w:hAnsi="Arial" w:cs="Arial"/>
@@ -12243,7 +12465,7 @@
           <w:t>Surface profiles</w:t>
         </w:r>
       </w:ins>
-      <w:del w:id="160" w:author="Michelle Koutnik" w:date="2017-12-13T14:35:00Z">
+      <w:del w:id="170" w:author="Michelle Koutnik" w:date="2017-12-13T14:35:00Z">
         <w:r>
           <w:rPr>
             <w:rFonts w:ascii="Arial" w:eastAsia="Arial" w:hAnsi="Arial" w:cs="Arial"/>
@@ -12261,7 +12483,7 @@
         </w:rPr>
         <w:t xml:space="preserve"> from</w:t>
       </w:r>
-      <w:ins w:id="161" w:author="Michelle Koutnik" w:date="2017-12-13T14:35:00Z">
+      <w:ins w:id="171" w:author="Michelle Koutnik" w:date="2017-12-13T14:35:00Z">
         <w:r>
           <w:rPr>
             <w:rFonts w:ascii="Arial" w:eastAsia="Arial" w:hAnsi="Arial" w:cs="Arial"/>
@@ -12297,7 +12519,7 @@
         </w:rPr>
         <w:t xml:space="preserve"> model forced by </w:t>
       </w:r>
-      <w:ins w:id="162" w:author="Michelle Koutnik" w:date="2017-12-13T14:35:00Z">
+      <w:ins w:id="172" w:author="Michelle Koutnik" w:date="2017-12-13T14:35:00Z">
         <w:r>
           <w:rPr>
             <w:rFonts w:ascii="Arial" w:eastAsia="Arial" w:hAnsi="Arial" w:cs="Arial"/>
@@ -12325,7 +12547,7 @@
           <w:t xml:space="preserve"> Glacier from the</w:t>
         </w:r>
       </w:ins>
-      <w:del w:id="163" w:author="Michelle Koutnik" w:date="2017-12-13T14:35:00Z">
+      <w:del w:id="173" w:author="Michelle Koutnik" w:date="2017-12-13T14:35:00Z">
         <w:r>
           <w:rPr>
             <w:rFonts w:ascii="Arial" w:eastAsia="Arial" w:hAnsi="Arial" w:cs="Arial"/>
@@ -12343,7 +12565,7 @@
         </w:rPr>
         <w:t xml:space="preserve"> 3-D ice</w:t>
       </w:r>
-      <w:ins w:id="164" w:author="Michelle Koutnik" w:date="2017-12-13T14:36:00Z">
+      <w:ins w:id="174" w:author="Michelle Koutnik" w:date="2017-12-13T14:36:00Z">
         <w:r>
           <w:rPr>
             <w:rFonts w:ascii="Arial" w:eastAsia="Arial" w:hAnsi="Arial" w:cs="Arial"/>
@@ -12353,7 +12575,7 @@
           <w:t>-</w:t>
         </w:r>
       </w:ins>
-      <w:del w:id="165" w:author="Michelle Koutnik" w:date="2017-12-13T14:36:00Z">
+      <w:del w:id="175" w:author="Michelle Koutnik" w:date="2017-12-13T14:36:00Z">
         <w:r>
           <w:rPr>
             <w:rFonts w:ascii="Arial" w:eastAsia="Arial" w:hAnsi="Arial" w:cs="Arial"/>
@@ -12475,7 +12697,7 @@
         </w:rPr>
         <w:t xml:space="preserve"> our </w:t>
       </w:r>
-      <w:ins w:id="166" w:author="Michelle Koutnik" w:date="2017-12-13T14:37:00Z">
+      <w:ins w:id="176" w:author="Michelle Koutnik" w:date="2017-12-13T14:37:00Z">
         <w:r>
           <w:rPr>
             <w:rFonts w:ascii="Arial" w:eastAsia="Arial" w:hAnsi="Arial" w:cs="Arial"/>
@@ -12485,7 +12707,7 @@
           <w:t>seven</w:t>
         </w:r>
       </w:ins>
-      <w:del w:id="167" w:author="Michelle Koutnik" w:date="2017-12-13T14:37:00Z">
+      <w:del w:id="177" w:author="Michelle Koutnik" w:date="2017-12-13T14:37:00Z">
         <w:r>
           <w:rPr>
             <w:rFonts w:ascii="Arial" w:eastAsia="Arial" w:hAnsi="Arial" w:cs="Arial"/>
@@ -12640,14 +12862,14 @@
         <w:spacing w:after="0" w:line="360" w:lineRule="auto"/>
         <w:jc w:val="both"/>
         <w:rPr>
-          <w:ins w:id="168" w:author="Michelle Koutnik" w:date="2017-12-13T14:38:00Z"/>
+          <w:ins w:id="178" w:author="Michelle Koutnik" w:date="2017-12-13T14:38:00Z"/>
           <w:rFonts w:ascii="Arial" w:eastAsia="Arial" w:hAnsi="Arial" w:cs="Arial"/>
           <w:sz w:val="24"/>
           <w:szCs w:val="24"/>
         </w:rPr>
       </w:pPr>
       <w:proofErr w:type="gramStart"/>
-      <w:ins w:id="169" w:author="Michelle Koutnik" w:date="2017-12-13T14:38:00Z">
+      <w:ins w:id="179" w:author="Michelle Koutnik" w:date="2017-12-13T14:38:00Z">
         <w:r>
           <w:rPr>
             <w:rFonts w:ascii="Arial" w:eastAsia="Arial" w:hAnsi="Arial" w:cs="Arial"/>
@@ -12683,7 +12905,7 @@
           <w:t>calculated (</w:t>
         </w:r>
       </w:ins>
-      <w:ins w:id="170" w:author="Michelle Koutnik" w:date="2017-12-13T14:39:00Z">
+      <w:ins w:id="180" w:author="Michelle Koutnik" w:date="2017-12-13T14:39:00Z">
         <w:r>
           <w:rPr>
             <w:rFonts w:ascii="Arial" w:eastAsia="Arial" w:hAnsi="Arial" w:cs="Arial"/>
@@ -12761,7 +12983,7 @@
         </w:rPr>
         <w:t>Figure 7.</w:t>
       </w:r>
-      <w:del w:id="171" w:author="Michelle Koutnik" w:date="2017-12-13T14:40:00Z">
+      <w:del w:id="181" w:author="Michelle Koutnik" w:date="2017-12-13T14:40:00Z">
         <w:r>
           <w:rPr>
             <w:rFonts w:ascii="Arial" w:eastAsia="Arial" w:hAnsi="Arial" w:cs="Arial"/>
@@ -12779,7 +13001,7 @@
           <w:delText>Flowband model with forcing that</w:delText>
         </w:r>
       </w:del>
-      <w:ins w:id="172" w:author="Michelle Koutnik" w:date="2017-12-13T14:39:00Z">
+      <w:ins w:id="182" w:author="Michelle Koutnik" w:date="2017-12-13T14:39:00Z">
         <w:r>
           <w:rPr>
             <w:rFonts w:ascii="Arial" w:eastAsia="Arial" w:hAnsi="Arial" w:cs="Arial"/>
@@ -12789,7 +13011,7 @@
           <w:t xml:space="preserve"> </w:t>
         </w:r>
       </w:ins>
-      <w:ins w:id="173" w:author="Michelle Koutnik" w:date="2017-12-13T14:40:00Z">
+      <w:ins w:id="183" w:author="Michelle Koutnik" w:date="2017-12-13T14:40:00Z">
         <w:r>
           <w:rPr>
             <w:rFonts w:ascii="Arial" w:eastAsia="Arial" w:hAnsi="Arial" w:cs="Arial"/>
@@ -12799,7 +13021,7 @@
           <w:t>Continuous elevation</w:t>
         </w:r>
       </w:ins>
-      <w:ins w:id="174" w:author="Michelle Koutnik" w:date="2017-12-13T14:41:00Z">
+      <w:ins w:id="184" w:author="Michelle Koutnik" w:date="2017-12-13T14:41:00Z">
         <w:r>
           <w:rPr>
             <w:rFonts w:ascii="Arial" w:eastAsia="Arial" w:hAnsi="Arial" w:cs="Arial"/>
@@ -12809,7 +13031,7 @@
           <w:t xml:space="preserve"> history</w:t>
         </w:r>
       </w:ins>
-      <w:ins w:id="175" w:author="Michelle Koutnik" w:date="2017-12-13T14:40:00Z">
+      <w:ins w:id="185" w:author="Michelle Koutnik" w:date="2017-12-13T14:40:00Z">
         <w:r>
           <w:rPr>
             <w:rFonts w:ascii="Arial" w:eastAsia="Arial" w:hAnsi="Arial" w:cs="Arial"/>
@@ -12819,7 +13041,7 @@
           <w:t xml:space="preserve"> near</w:t>
         </w:r>
       </w:ins>
-      <w:ins w:id="176" w:author="Michelle Koutnik" w:date="2017-12-13T14:41:00Z">
+      <w:ins w:id="186" w:author="Michelle Koutnik" w:date="2017-12-13T14:41:00Z">
         <w:r>
           <w:rPr>
             <w:rFonts w:ascii="Arial" w:eastAsia="Arial" w:hAnsi="Arial" w:cs="Arial"/>
@@ -12829,7 +13051,7 @@
           <w:t xml:space="preserve"> the</w:t>
         </w:r>
       </w:ins>
-      <w:ins w:id="177" w:author="Michelle Koutnik" w:date="2017-12-13T14:40:00Z">
+      <w:ins w:id="187" w:author="Michelle Koutnik" w:date="2017-12-13T14:40:00Z">
         <w:r>
           <w:rPr>
             <w:rFonts w:ascii="Arial" w:eastAsia="Arial" w:hAnsi="Arial" w:cs="Arial"/>
@@ -12839,7 +13061,7 @@
           <w:t xml:space="preserve"> </w:t>
         </w:r>
       </w:ins>
-      <w:ins w:id="178" w:author="Michelle Koutnik" w:date="2017-12-13T14:41:00Z">
+      <w:ins w:id="188" w:author="Michelle Koutnik" w:date="2017-12-13T14:41:00Z">
         <w:r>
           <w:rPr>
             <w:rFonts w:ascii="Arial" w:eastAsia="Arial" w:hAnsi="Arial" w:cs="Arial"/>
@@ -12849,7 +13071,7 @@
           <w:t xml:space="preserve">mouth of </w:t>
         </w:r>
       </w:ins>
-      <w:ins w:id="179" w:author="Michelle Koutnik" w:date="2017-12-13T14:40:00Z">
+      <w:ins w:id="189" w:author="Michelle Koutnik" w:date="2017-12-13T14:40:00Z">
         <w:r>
           <w:rPr>
             <w:rFonts w:ascii="Arial" w:eastAsia="Arial" w:hAnsi="Arial" w:cs="Arial"/>
@@ -12859,7 +13081,7 @@
           <w:t xml:space="preserve">Darwin Glacier </w:t>
         </w:r>
       </w:ins>
-      <w:ins w:id="180" w:author="Michelle Koutnik" w:date="2017-12-13T14:39:00Z">
+      <w:ins w:id="190" w:author="Michelle Koutnik" w:date="2017-12-13T14:39:00Z">
         <w:r>
           <w:rPr>
             <w:rFonts w:ascii="Arial" w:eastAsia="Arial" w:hAnsi="Arial" w:cs="Arial"/>
@@ -12869,7 +13091,7 @@
           <w:t>from a linear interpolation</w:t>
         </w:r>
       </w:ins>
-      <w:ins w:id="181" w:author="Michelle Koutnik" w:date="2017-12-13T14:40:00Z">
+      <w:ins w:id="191" w:author="Michelle Koutnik" w:date="2017-12-13T14:40:00Z">
         <w:r>
           <w:rPr>
             <w:rFonts w:ascii="Arial" w:eastAsia="Arial" w:hAnsi="Arial" w:cs="Arial"/>
@@ -12879,7 +13101,7 @@
           <w:t xml:space="preserve"> between</w:t>
         </w:r>
       </w:ins>
-      <w:del w:id="182" w:author="Michelle Koutnik" w:date="2017-12-13T14:40:00Z">
+      <w:del w:id="192" w:author="Michelle Koutnik" w:date="2017-12-13T14:40:00Z">
         <w:r>
           <w:rPr>
             <w:rFonts w:ascii="Arial" w:eastAsia="Arial" w:hAnsi="Arial" w:cs="Arial"/>
@@ -15153,7 +15375,23 @@
           <w:rFonts w:ascii="Arial" w:hAnsi="Arial"/>
           <w:sz w:val="20"/>
         </w:rPr>
-        <w:t xml:space="preserve"> (no date) ‘Rapid early-Holocene deglaciation in the Ross Sea, Antarctica’, </w:t>
+        <w:t xml:space="preserve"> (</w:t>
+      </w:r>
+      <w:ins w:id="193" w:author="Trevor Hillebrand" w:date="2018-04-05T13:05:00Z">
+        <w:r>
+          <w:rPr>
+            <w:rFonts w:ascii="Arial" w:hAnsi="Arial"/>
+            <w:sz w:val="20"/>
+          </w:rPr>
+          <w:t>2017</w:t>
+        </w:r>
+      </w:ins>
+      <w:r>
+        <w:rPr>
+          <w:rFonts w:ascii="Arial" w:hAnsi="Arial"/>
+          <w:sz w:val="20"/>
+        </w:rPr>
+        <w:t xml:space="preserve">) ‘Rapid early-Holocene deglaciation in the Ross Sea, Antarctica’, </w:t>
       </w:r>
       <w:r>
         <w:rPr>
@@ -16037,12 +16275,12 @@
 
 <file path=word/comments.xml><?xml version="1.0" encoding="utf-8"?>
 <w:comments xmlns:wpc="http://schemas.microsoft.com/office/word/2010/wordprocessingCanvas" xmlns:mo="http://schemas.microsoft.com/office/mac/office/2008/main" xmlns:mc="http://schemas.openxmlformats.org/markup-compatibility/2006" xmlns:mv="urn:schemas-microsoft-com:mac:vml" xmlns:o="urn:schemas-microsoft-com:office:office" xmlns:r="http://schemas.openxmlformats.org/officeDocument/2006/relationships" xmlns:m="http://schemas.openxmlformats.org/officeDocument/2006/math" xmlns:v="urn:schemas-microsoft-com:vml" xmlns:wp14="http://schemas.microsoft.com/office/word/2010/wordprocessingDrawing" xmlns:wp="http://schemas.openxmlformats.org/drawingml/2006/wordprocessingDrawing" xmlns:w10="urn:schemas-microsoft-com:office:word" xmlns:w="http://schemas.openxmlformats.org/wordprocessingml/2006/main" xmlns:w14="http://schemas.microsoft.com/office/word/2010/wordml" xmlns:wpg="http://schemas.microsoft.com/office/word/2010/wordprocessingGroup" xmlns:wpi="http://schemas.microsoft.com/office/word/2010/wordprocessingInk" xmlns:wne="http://schemas.microsoft.com/office/word/2006/wordml" xmlns:wps="http://schemas.microsoft.com/office/word/2010/wordprocessingShape" mc:Ignorable="w14 wp14">
-  <w:comment w:id="20" w:author="Michelle Koutnik" w:date="2017-11-18T11:11:00Z" w:initials="MK">
+  <w:comment w:id="25" w:author="Michelle Koutnik" w:date="2017-11-18T11:11:00Z" w:initials="MK">
     <w:p>
       <w:pPr>
         <w:pStyle w:val="CommentText"/>
       </w:pPr>
-      <w:ins w:id="22" w:author="Michelle Koutnik" w:date="2017-11-18T11:11:00Z">
+      <w:ins w:id="27" w:author="Michelle Koutnik" w:date="2017-11-18T11:11:00Z">
         <w:r>
           <w:rPr>
             <w:rStyle w:val="CommentReference"/>
@@ -16055,7 +16293,7 @@
       </w:r>
     </w:p>
   </w:comment>
-  <w:comment w:id="31" w:author="Michelle Koutnik" w:date="2017-11-18T10:55:00Z" w:initials="MK">
+  <w:comment w:id="36" w:author="Michelle Koutnik" w:date="2017-11-18T10:55:00Z" w:initials="MK">
     <w:p>
       <w:pPr>
         <w:pStyle w:val="CommentText"/>
@@ -16071,7 +16309,7 @@
       </w:r>
     </w:p>
   </w:comment>
-  <w:comment w:id="43" w:author="Michelle Koutnik" w:date="2017-12-13T13:17:00Z" w:initials="MK">
+  <w:comment w:id="51" w:author="Michelle Koutnik" w:date="2017-12-13T13:17:00Z" w:initials="MK">
     <w:p>
       <w:pPr>
         <w:pStyle w:val="CommentText"/>
@@ -16087,7 +16325,7 @@
       </w:r>
     </w:p>
   </w:comment>
-  <w:comment w:id="46" w:author="Michelle Koutnik" w:date="2017-12-13T13:22:00Z" w:initials="MK">
+  <w:comment w:id="54" w:author="Michelle Koutnik" w:date="2017-12-13T13:22:00Z" w:initials="MK">
     <w:p>
       <w:pPr>
         <w:pStyle w:val="CommentText"/>
@@ -16103,7 +16341,7 @@
       </w:r>
     </w:p>
   </w:comment>
-  <w:comment w:id="50" w:author="Michelle Koutnik" w:date="2017-12-13T13:21:00Z" w:initials="MK">
+  <w:comment w:id="58" w:author="Michelle Koutnik" w:date="2017-12-13T13:21:00Z" w:initials="MK">
     <w:p>
       <w:pPr>
         <w:pStyle w:val="CommentText"/>
@@ -16119,7 +16357,7 @@
       </w:r>
     </w:p>
   </w:comment>
-  <w:comment w:id="57" w:author="Michelle Koutnik" w:date="2017-11-18T11:19:00Z" w:initials="MK">
+  <w:comment w:id="65" w:author="Michelle Koutnik" w:date="2017-11-18T11:19:00Z" w:initials="MK">
     <w:p>
       <w:pPr>
         <w:pStyle w:val="CommentText"/>
@@ -16135,7 +16373,7 @@
       </w:r>
     </w:p>
   </w:comment>
-  <w:comment w:id="61" w:author="Trevor Hillebrand" w:date="2017-11-15T20:47:00Z" w:initials="TH">
+  <w:comment w:id="69" w:author="Trevor Hillebrand" w:date="2017-11-15T20:47:00Z" w:initials="TH">
     <w:p>
       <w:pPr>
         <w:pStyle w:val="CommentText"/>
@@ -16151,7 +16389,7 @@
       </w:r>
     </w:p>
   </w:comment>
-  <w:comment w:id="62" w:author="Michelle Koutnik" w:date="2017-12-13T13:27:00Z" w:initials="MK">
+  <w:comment w:id="70" w:author="Michelle Koutnik" w:date="2017-12-13T13:27:00Z" w:initials="MK">
     <w:p>
       <w:pPr>
         <w:pStyle w:val="CommentText"/>
@@ -16167,7 +16405,7 @@
       </w:r>
     </w:p>
   </w:comment>
-  <w:comment w:id="63" w:author="Michelle Koutnik" w:date="2017-12-13T13:28:00Z" w:initials="MK">
+  <w:comment w:id="71" w:author="Michelle Koutnik" w:date="2017-12-13T13:28:00Z" w:initials="MK">
     <w:p>
       <w:pPr>
         <w:pStyle w:val="CommentText"/>
@@ -16183,7 +16421,7 @@
       </w:r>
     </w:p>
   </w:comment>
-  <w:comment w:id="64" w:author="Trevor Hillebrand" w:date="2017-11-15T20:49:00Z" w:initials="TH">
+  <w:comment w:id="72" w:author="Trevor Hillebrand" w:date="2017-11-15T20:49:00Z" w:initials="TH">
     <w:p>
       <w:pPr>
         <w:pStyle w:val="CommentText"/>
@@ -16199,7 +16437,7 @@
       </w:r>
     </w:p>
   </w:comment>
-  <w:comment w:id="68" w:author="Michelle Koutnik" w:date="2017-12-13T13:31:00Z" w:initials="MK">
+  <w:comment w:id="76" w:author="Michelle Koutnik" w:date="2017-12-13T13:31:00Z" w:initials="MK">
     <w:p>
       <w:pPr>
         <w:pStyle w:val="CommentText"/>
@@ -16215,7 +16453,7 @@
       </w:r>
     </w:p>
   </w:comment>
-  <w:comment w:id="70" w:author="Trevor R Hillebrand" w:date="2017-11-06T17:00:00Z" w:initials="">
+  <w:comment w:id="78" w:author="Trevor R Hillebrand" w:date="2017-11-06T17:00:00Z" w:initials="">
     <w:p>
       <w:pPr>
         <w:pStyle w:val="normal0"/>
@@ -16233,7 +16471,7 @@
       </w:r>
     </w:p>
   </w:comment>
-  <w:comment w:id="71" w:author="Trevor Hillebrand" w:date="2017-11-06T15:40:00Z" w:initials="TH">
+  <w:comment w:id="79" w:author="Trevor Hillebrand" w:date="2017-11-06T15:40:00Z" w:initials="TH">
     <w:p>
       <w:pPr>
         <w:pStyle w:val="CommentText"/>
@@ -16249,7 +16487,7 @@
       </w:r>
     </w:p>
   </w:comment>
-  <w:comment w:id="72" w:author="Trevor Hillebrand" w:date="2018-04-03T13:14:00Z" w:initials="TH">
+  <w:comment w:id="80" w:author="Trevor Hillebrand" w:date="2018-04-03T13:14:00Z" w:initials="TH">
     <w:p>
       <w:pPr>
         <w:pStyle w:val="CommentText"/>
@@ -16265,7 +16503,7 @@
       </w:r>
     </w:p>
   </w:comment>
-  <w:comment w:id="78" w:author="Michelle Koutnik" w:date="2017-11-18T11:16:00Z" w:initials="MK">
+  <w:comment w:id="86" w:author="Michelle Koutnik" w:date="2017-11-18T11:16:00Z" w:initials="MK">
     <w:p>
       <w:pPr>
         <w:pStyle w:val="CommentText"/>
@@ -16281,7 +16519,7 @@
       </w:r>
     </w:p>
   </w:comment>
-  <w:comment w:id="93" w:author="Michelle Koutnik" w:date="2017-12-13T13:52:00Z" w:initials="MK">
+  <w:comment w:id="101" w:author="Michelle Koutnik" w:date="2017-12-13T13:52:00Z" w:initials="MK">
     <w:p>
       <w:pPr>
         <w:pStyle w:val="CommentText"/>
@@ -16297,7 +16535,7 @@
       </w:r>
     </w:p>
   </w:comment>
-  <w:comment w:id="95" w:author="Michelle Koutnik" w:date="2017-12-13T13:53:00Z" w:initials="MK">
+  <w:comment w:id="103" w:author="Michelle Koutnik" w:date="2017-12-13T13:53:00Z" w:initials="MK">
     <w:p>
       <w:pPr>
         <w:pStyle w:val="CommentText"/>
@@ -16313,7 +16551,7 @@
       </w:r>
     </w:p>
   </w:comment>
-  <w:comment w:id="99" w:author="Michelle Koutnik" w:date="2017-12-13T13:57:00Z" w:initials="MK">
+  <w:comment w:id="107" w:author="Michelle Koutnik" w:date="2017-12-13T13:57:00Z" w:initials="MK">
     <w:p>
       <w:pPr>
         <w:pStyle w:val="CommentText"/>
@@ -16329,7 +16567,7 @@
       </w:r>
     </w:p>
   </w:comment>
-  <w:comment w:id="154" w:author="Michelle Koutnik" w:date="2017-12-13T13:06:00Z" w:initials="MK">
+  <w:comment w:id="164" w:author="Michelle Koutnik" w:date="2017-12-13T13:06:00Z" w:initials="MK">
     <w:p>
       <w:pPr>
         <w:pStyle w:val="CommentText"/>
@@ -16353,7 +16591,7 @@
       </w:r>
     </w:p>
   </w:comment>
-  <w:comment w:id="158" w:author="Michelle Koutnik" w:date="2017-12-13T14:37:00Z" w:initials="MK">
+  <w:comment w:id="168" w:author="Michelle Koutnik" w:date="2017-12-13T14:37:00Z" w:initials="MK">
     <w:p>
       <w:pPr>
         <w:pStyle w:val="CommentText"/>
@@ -18002,7 +18240,7 @@
 </file>
 
 <file path=customXml/itemProps1.xml><?xml version="1.0" encoding="utf-8"?>
-<ds:datastoreItem xmlns:ds="http://schemas.openxmlformats.org/officeDocument/2006/customXml" ds:itemID="{CFC7CB6E-6BE6-F24A-B1A5-6AA46E4EEDF9}">
+<ds:datastoreItem xmlns:ds="http://schemas.openxmlformats.org/officeDocument/2006/customXml" ds:itemID="{B2FAAD15-546F-384E-8F4A-12A467F7027A}">
   <ds:schemaRefs>
     <ds:schemaRef ds:uri="http://schemas.openxmlformats.org/officeDocument/2006/bibliography"/>
   </ds:schemaRefs>

</xml_diff>